<commit_message>
Thesis sunday update #1
</commit_message>
<xml_diff>
--- a/resources/debuaap_thesis.docx
+++ b/resources/debuaap_thesis.docx
@@ -255,14 +255,12 @@
               <w:color w:val="auto"/>
             </w:rPr>
           </w:pPr>
-          <w:proofErr w:type="spellStart"/>
           <w:r>
             <w:rPr>
               <w:color w:val="auto"/>
             </w:rPr>
             <w:t>Tartalomjegyzék</w:t>
           </w:r>
-          <w:proofErr w:type="spellEnd"/>
         </w:p>
         <w:p>
           <w:pPr>
@@ -1384,11 +1382,130 @@
       <w:r>
         <w:rPr>
           <w:noProof/>
+        </w:rPr>
+        <w:lastRenderedPageBreak/>
+        <mc:AlternateContent>
+          <mc:Choice Requires="wps">
+            <w:drawing>
+              <wp:anchor distT="0" distB="0" distL="114300" distR="114300" simplePos="0" relativeHeight="251669504" behindDoc="0" locked="0" layoutInCell="1" allowOverlap="1" wp14:anchorId="5EEEC12B" wp14:editId="08757281">
+                <wp:simplePos x="0" y="0"/>
+                <wp:positionH relativeFrom="column">
+                  <wp:posOffset>0</wp:posOffset>
+                </wp:positionH>
+                <wp:positionV relativeFrom="paragraph">
+                  <wp:posOffset>1237615</wp:posOffset>
+                </wp:positionV>
+                <wp:extent cx="5759450" cy="635"/>
+                <wp:effectExtent l="0" t="0" r="0" b="0"/>
+                <wp:wrapTopAndBottom/>
+                <wp:docPr id="8" name="Text Box 8"/>
+                <wp:cNvGraphicFramePr/>
+                <a:graphic xmlns:a="http://schemas.openxmlformats.org/drawingml/2006/main">
+                  <a:graphicData uri="http://schemas.microsoft.com/office/word/2010/wordprocessingShape">
+                    <wps:wsp>
+                      <wps:cNvSpPr txBox="1"/>
+                      <wps:spPr>
+                        <a:xfrm>
+                          <a:off x="0" y="0"/>
+                          <a:ext cx="5759450" cy="635"/>
+                        </a:xfrm>
+                        <a:prstGeom prst="rect">
+                          <a:avLst/>
+                        </a:prstGeom>
+                        <a:solidFill>
+                          <a:prstClr val="white"/>
+                        </a:solidFill>
+                        <a:ln>
+                          <a:noFill/>
+                        </a:ln>
+                        <a:effectLst/>
+                      </wps:spPr>
+                      <wps:txbx>
+                        <w:txbxContent>
+                          <w:p>
+                            <w:pPr>
+                              <w:pStyle w:val="Caption"/>
+                            </w:pPr>
+                            <w:r>
+                              <w:fldChar w:fldCharType="begin"/>
+                            </w:r>
+                            <w:r>
+                              <w:instrText xml:space="preserve"> SEQ ábra \* ARABIC </w:instrText>
+                            </w:r>
+                            <w:r>
+                              <w:fldChar w:fldCharType="separate"/>
+                            </w:r>
+                            <w:r>
+                              <w:t>1</w:t>
+                            </w:r>
+                            <w:r>
+                              <w:fldChar w:fldCharType="end"/>
+                            </w:r>
+                            <w:r>
+                              <w:t>. ábra - A sablonosítás</w:t>
+                            </w:r>
+                          </w:p>
+                        </w:txbxContent>
+                      </wps:txbx>
+                      <wps:bodyPr rot="0" spcFirstLastPara="0" vertOverflow="overflow" horzOverflow="overflow" vert="horz" wrap="square" lIns="0" tIns="0" rIns="0" bIns="0" numCol="1" spcCol="0" rtlCol="0" fromWordArt="0" anchor="t" anchorCtr="0" forceAA="0" compatLnSpc="1">
+                        <a:prstTxWarp prst="textNoShape">
+                          <a:avLst/>
+                        </a:prstTxWarp>
+                        <a:spAutoFit/>
+                      </wps:bodyPr>
+                    </wps:wsp>
+                  </a:graphicData>
+                </a:graphic>
+              </wp:anchor>
+            </w:drawing>
+          </mc:Choice>
+          <mc:Fallback>
+            <w:pict>
+              <v:shapetype w14:anchorId="5EEEC12B" id="_x0000_t202" coordsize="21600,21600" o:spt="202" path="m,l,21600r21600,l21600,xe">
+                <v:stroke joinstyle="miter"/>
+                <v:path gradientshapeok="t" o:connecttype="rect"/>
+              </v:shapetype>
+              <v:shape id="Text Box 8" o:spid="_x0000_s1026" type="#_x0000_t202" style="position:absolute;left:0;text-align:left;margin-left:0;margin-top:97.45pt;width:453.5pt;height:.05pt;z-index:251669504;visibility:visible;mso-wrap-style:square;mso-wrap-distance-left:9pt;mso-wrap-distance-top:0;mso-wrap-distance-right:9pt;mso-wrap-distance-bottom:0;mso-position-horizontal:absolute;mso-position-horizontal-relative:text;mso-position-vertical:absolute;mso-position-vertical-relative:text;v-text-anchor:top" o:gfxdata="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" stroked="f">
+                <v:textbox style="mso-fit-shape-to-text:t" inset="0,0,0,0">
+                  <w:txbxContent>
+                    <w:p>
+                      <w:pPr>
+                        <w:pStyle w:val="Caption"/>
+                      </w:pPr>
+                      <w:r>
+                        <w:fldChar w:fldCharType="begin"/>
+                      </w:r>
+                      <w:r>
+                        <w:instrText xml:space="preserve"> SEQ ábra \* ARABIC </w:instrText>
+                      </w:r>
+                      <w:r>
+                        <w:fldChar w:fldCharType="separate"/>
+                      </w:r>
+                      <w:r>
+                        <w:t>1</w:t>
+                      </w:r>
+                      <w:r>
+                        <w:fldChar w:fldCharType="end"/>
+                      </w:r>
+                      <w:r>
+                        <w:t>. ábra - A sablonosítás</w:t>
+                      </w:r>
+                    </w:p>
+                  </w:txbxContent>
+                </v:textbox>
+                <w10:wrap type="topAndBottom"/>
+              </v:shape>
+            </w:pict>
+          </mc:Fallback>
+        </mc:AlternateContent>
+      </w:r>
+      <w:r>
+        <w:rPr>
+          <w:noProof/>
           <w:lang w:eastAsia="hu-HU"/>
         </w:rPr>
-        <w:lastRenderedPageBreak/>
         <w:drawing>
-          <wp:anchor distT="36195" distB="36195" distL="114300" distR="114300" simplePos="0" relativeHeight="251661312" behindDoc="0" locked="0" layoutInCell="1" allowOverlap="1" wp14:anchorId="4A9D8E74" wp14:editId="196EC5D8">
+          <wp:anchor distT="36195" distB="36195" distL="114300" distR="114300" simplePos="0" relativeHeight="251661312" behindDoc="0" locked="0" layoutInCell="1" allowOverlap="1" wp14:anchorId="1CB67736" wp14:editId="1F081CE0">
             <wp:simplePos x="1084521" y="903767"/>
             <wp:positionH relativeFrom="column">
               <wp:align>center</wp:align>
@@ -1477,15 +1594,7 @@
         <w:t xml:space="preserve">Ha erre a szimpla példára úgy gondolunk, mint például egy próbanyákra és egy érdeklődő fiatalra, van egy realizálható példánk a folyamat személtetésére. </w:t>
       </w:r>
       <w:r>
-        <w:t xml:space="preserve">Az érdeklődő személyében a folyamat lelkét, a vezérlő egységet látjuk, a nyákra felhelyezett elemekben pedig a részegységeket, melyek pontosan azt a feladatot látják el, amire tervezték őket. Komplexebb, szoftveres megközelítésből nézve a dolgot, ugyanez az élethelyzet realizálható például egy egyszerű </w:t>
-      </w:r>
-      <w:proofErr w:type="spellStart"/>
-      <w:r>
-        <w:t>while</w:t>
-      </w:r>
-      <w:proofErr w:type="spellEnd"/>
-      <w:r>
-        <w:t xml:space="preserve"> ciklussal, ami a megfelelő feltételek mellett folyamatosan fut. Definiálhatunk akármennyi függvényt az egyes feladatok elvégzésére, nekünk csak a megfelelő paramétereket kell biztosítani számukra és azok maguktól végzik a dolgukat. A helyzet akkor sem bonyolultabb amennyiben a feladatok egymástól függenek, átadják a paramétereiket, esetleg a végterméküket, vagy egyazon változót vizsgálják. Kizárólag a vezérlő egység</w:t>
+        <w:t>Az érdeklődő személyében a folyamat lelkét, a vezérlő egységet látjuk, a nyákra felhelyezett elemekben pedig a részegységeket, melyek pontosan azt a feladatot látják el, amire tervezték őket. Komplexebb, szoftveres megközelítésből nézve a dolgot, ugyanez az élethelyzet realizálható például egy egyszerű while ciklussal, ami a megfelelő feltételek mellett folyamatosan fut. Definiálhatunk akármennyi függvényt az egyes feladatok elvégzésére, nekünk csak a megfelelő paramétereket kell biztosítani számukra és azok maguktól végzik a dolgukat. A helyzet akkor sem bonyolultabb amennyiben a feladatok egymástól függenek, átadják a paramétereiket, esetleg a végterméküket, vagy egyazon változót vizsgálják. Kizárólag a vezérlő egység</w:t>
       </w:r>
       <w:r>
         <w:t xml:space="preserve">nek </w:t>
@@ -1505,19 +1614,8 @@
     </w:p>
     <w:p>
       <w:r>
-        <w:t xml:space="preserve">A </w:t>
-      </w:r>
-      <w:proofErr w:type="spellStart"/>
-      <w:r>
-        <w:t>PLC-k</w:t>
-      </w:r>
-      <w:proofErr w:type="spellEnd"/>
-      <w:r>
-        <w:t xml:space="preserve">, illetve az általuk vezérelt modulok esetére is vázolható az alábbi sablon. Habár egy probléma megoldására rendkívül sok féle módszer elképzelhető, különösen, ha szoftverről </w:t>
-      </w:r>
-      <w:r>
         <w:lastRenderedPageBreak/>
-        <w:t xml:space="preserve">beszélünk, bizonyos konvenciók lefektetésével nemcsak leszűkítjük a lehetőségek számát, de a programozók dolgát is egyszerűbbé tehetjük azzal, hogy amennyiben egy már meglévő, de számukra újnak számító projektbe kell becsatlakozniuk, nem </w:t>
+        <w:t xml:space="preserve">A PLC-k, illetve az általuk vezérelt modulok esetére is vázolható az alábbi sablon. Habár egy probléma megoldására rendkívül sok féle módszer elképzelhető, különösen, ha szoftverről beszélünk, bizonyos konvenciók lefektetésével nemcsak leszűkítjük a lehetőségek számát, de a programozók dolgát is egyszerűbbé tehetjük azzal, hogy amennyiben egy már meglévő, de számukra újnak számító projektbe kell becsatlakozniuk, nem </w:t>
       </w:r>
       <w:r>
         <w:t xml:space="preserve">kell eltérő megoldásokat átvenniük, így a helyi szabvány szerint megírt kódok megismerése lényegesen kevesebb időbe fog telni nekik. </w:t>
@@ -1569,22 +1667,272 @@
       <w:bookmarkEnd w:id="5"/>
     </w:p>
     <w:p>
+      <w:r>
+        <w:t>Az Extensible Markup Language (röviden: XML, m</w:t>
+      </w:r>
+      <w:r>
+        <w:t>agyarul: Bővíthető Leírón</w:t>
+      </w:r>
+      <w:r>
+        <w:t>yelv</w:t>
+      </w:r>
+      <w:r>
+        <w:t>/Jelölőnyelv</w:t>
+      </w:r>
+      <w:r>
+        <w:t xml:space="preserve">) egy általános, könnyen olvasható </w:t>
+      </w:r>
+      <w:r>
+        <w:t xml:space="preserve">leírást </w:t>
+      </w:r>
+      <w:r>
+        <w:t>biztosít</w:t>
+      </w:r>
+      <w:r>
+        <w:t xml:space="preserve"> alkalmazás specifikus információk számára. A W3C (World Wide Web Consortium) </w:t>
+      </w:r>
+      <w:r>
+        <w:t xml:space="preserve">által </w:t>
+      </w:r>
+      <w:r>
+        <w:t>megalkotott technológia az SGML (Standard Generalized Markup Language, magyarul: Szabványos Általánosított Jelölőnyelv)</w:t>
+      </w:r>
+      <w:r>
+        <w:t xml:space="preserve"> egy egyszerűsített megoldása, mely segítségével különböző adattípusokat írhatunk le. Egyéb SGML alkalmazás példák még például a HTML és a DTD. </w:t>
+      </w:r>
+    </w:p>
+    <w:p>
+      <w:r>
+        <w:t>Az XML egyik elsődleges célja a könnyen olvashatóság mellett a jól strukturált információ továbbítása, mely a programok számára is egyszerűen kezelhető. Egyik legnagyobb alkalmazási területe például az interneten keresztül történő adattovábbítás.</w:t>
+      </w:r>
+      <w:r>
+        <w:t xml:space="preserve"> </w:t>
+      </w:r>
+      <w:r>
+        <w:t>Számtalan</w:t>
+      </w:r>
+      <w:r>
+        <w:t xml:space="preserve"> ad</w:t>
+      </w:r>
+      <w:r>
+        <w:t xml:space="preserve">atstruktúra reprezentálására </w:t>
+      </w:r>
+      <w:r>
+        <w:t>tökéletes, emellett előre definiált illetve magunk által megalkotott sémák segítségével validációra is képes, ezáltal biztosak lehetünk, hogy a megadott adatok helyesek, illetve a rendszer által feldolgozhatóak.</w:t>
+      </w:r>
+      <w:r>
+        <w:t xml:space="preserve"> Mivel egy lightweight, egyszerű szöveges formátumról beszélünk, így</w:t>
+      </w:r>
+      <w:r>
+        <w:t xml:space="preserve"> nagy mennyiségű adat tárolását is meg tudjuk oldani kis területen. </w:t>
+      </w:r>
+      <w:r>
+        <w:t xml:space="preserve">Igaz, amennyiben terjedelmes fájlról van szó, nem a legegyszerűbb átlátni, azonban mivel, mint azt később részletezem, a modulok leírása és paraméterei pár sort igényelnek csupán, így </w:t>
+      </w:r>
+      <w:r>
+        <w:t>ezzel a problémával</w:t>
+      </w:r>
+      <w:r>
+        <w:t xml:space="preserve"> nem kell szembesülnünk.</w:t>
+      </w:r>
+      <w:r>
+        <w:t xml:space="preserve"> Habár lényegesen egyszerűbb egy fejlesztőkörnyezetben dolgozni vele, írása megoldható egy egyszerű szövegszerkesztő segítségével. Validálásra is van lehetőség, ám ehhez egy kicsit bonyolultabb szövegszerkesztőhöz kell nyúlnunk, mint például Windows alatt a Notepad++</w:t>
+      </w:r>
+      <w:r>
+        <w:t xml:space="preserve"> vagy Linuxon a Kate. Ez is mutatja, hogy mennyire egyszerű és gyors</w:t>
+      </w:r>
+      <w:r>
+        <w:t xml:space="preserve"> lehet</w:t>
+      </w:r>
+      <w:r>
+        <w:t xml:space="preserve"> a vele végzett munka.</w:t>
+      </w:r>
+    </w:p>
+    <w:p>
+      <w:r>
+        <w:t>Struktúrá</w:t>
+      </w:r>
+      <w:r>
+        <w:t>jának alapegységei az elemek, melyek fa szerkezetet alkotva helyezkednek el a dokumentumon belül. A szerkezet mindig a gyökér elemtől kezdődik és szármáztat tovább a gyerek elemeknek. Az elemek kapcsolatát a következő fogalmakkal definiálhatjuk:</w:t>
+      </w:r>
+    </w:p>
+    <w:p>
+      <w:pPr>
+        <w:pStyle w:val="ListParagraph"/>
+        <w:numPr>
+          <w:ilvl w:val="0"/>
+          <w:numId w:val="8"/>
+        </w:numPr>
+      </w:pPr>
+      <w:r>
+        <w:t>szülő: a vizsgált elem őse</w:t>
+      </w:r>
+    </w:p>
+    <w:p>
+      <w:pPr>
+        <w:pStyle w:val="ListParagraph"/>
+        <w:numPr>
+          <w:ilvl w:val="0"/>
+          <w:numId w:val="8"/>
+        </w:numPr>
+      </w:pPr>
+      <w:r>
+        <w:t>gyerek: a vizsgált elem leszármazottja</w:t>
+      </w:r>
+    </w:p>
+    <w:p>
+      <w:pPr>
+        <w:pStyle w:val="ListParagraph"/>
+        <w:numPr>
+          <w:ilvl w:val="0"/>
+          <w:numId w:val="8"/>
+        </w:numPr>
+      </w:pPr>
+      <w:r>
+        <w:t xml:space="preserve">testvér: a vizsgált elemmel </w:t>
+      </w:r>
+      <w:r>
+        <w:t>egy szinten tartózkodó (egyenrangú) elem</w:t>
+      </w:r>
+    </w:p>
+    <w:p>
+      <w:r>
+        <w:t>Az alábbi példán jól személtetett egy egyszerű XML szerkezete:</w:t>
+      </w:r>
+    </w:p>
+    <w:p>
+      <w:r>
+        <w:rPr>
+          <w:noProof/>
+        </w:rPr>
+        <w:lastRenderedPageBreak/>
+        <mc:AlternateContent>
+          <mc:Choice Requires="wps">
+            <w:drawing>
+              <wp:anchor distT="0" distB="0" distL="114300" distR="114300" simplePos="0" relativeHeight="251671552" behindDoc="0" locked="0" layoutInCell="1" allowOverlap="1" wp14:anchorId="07F0448D" wp14:editId="27828D45">
+                <wp:simplePos x="0" y="0"/>
+                <wp:positionH relativeFrom="column">
+                  <wp:posOffset>0</wp:posOffset>
+                </wp:positionH>
+                <wp:positionV relativeFrom="paragraph">
+                  <wp:posOffset>3150870</wp:posOffset>
+                </wp:positionV>
+                <wp:extent cx="5759450" cy="635"/>
+                <wp:effectExtent l="0" t="0" r="0" b="0"/>
+                <wp:wrapTopAndBottom/>
+                <wp:docPr id="9" name="Text Box 9"/>
+                <wp:cNvGraphicFramePr/>
+                <a:graphic xmlns:a="http://schemas.openxmlformats.org/drawingml/2006/main">
+                  <a:graphicData uri="http://schemas.microsoft.com/office/word/2010/wordprocessingShape">
+                    <wps:wsp>
+                      <wps:cNvSpPr txBox="1"/>
+                      <wps:spPr>
+                        <a:xfrm>
+                          <a:off x="0" y="0"/>
+                          <a:ext cx="5759450" cy="635"/>
+                        </a:xfrm>
+                        <a:prstGeom prst="rect">
+                          <a:avLst/>
+                        </a:prstGeom>
+                        <a:solidFill>
+                          <a:prstClr val="white"/>
+                        </a:solidFill>
+                        <a:ln>
+                          <a:noFill/>
+                        </a:ln>
+                        <a:effectLst/>
+                      </wps:spPr>
+                      <wps:txbx>
+                        <w:txbxContent>
+                          <w:p>
+                            <w:pPr>
+                              <w:pStyle w:val="Caption"/>
+                            </w:pPr>
+                            <w:r>
+                              <w:fldChar w:fldCharType="begin"/>
+                            </w:r>
+                            <w:r>
+                              <w:instrText xml:space="preserve"> SEQ ábra \* ARABIC </w:instrText>
+                            </w:r>
+                            <w:r>
+                              <w:fldChar w:fldCharType="separate"/>
+                            </w:r>
+                            <w:r>
+                              <w:t>2</w:t>
+                            </w:r>
+                            <w:r>
+                              <w:fldChar w:fldCharType="end"/>
+                            </w:r>
+                            <w:r>
+                              <w:t>. ábra - Egyszerű XML példa</w:t>
+                            </w:r>
+                          </w:p>
+                        </w:txbxContent>
+                      </wps:txbx>
+                      <wps:bodyPr rot="0" spcFirstLastPara="0" vertOverflow="overflow" horzOverflow="overflow" vert="horz" wrap="square" lIns="0" tIns="0" rIns="0" bIns="0" numCol="1" spcCol="0" rtlCol="0" fromWordArt="0" anchor="t" anchorCtr="0" forceAA="0" compatLnSpc="1">
+                        <a:prstTxWarp prst="textNoShape">
+                          <a:avLst/>
+                        </a:prstTxWarp>
+                        <a:spAutoFit/>
+                      </wps:bodyPr>
+                    </wps:wsp>
+                  </a:graphicData>
+                </a:graphic>
+              </wp:anchor>
+            </w:drawing>
+          </mc:Choice>
+          <mc:Fallback>
+            <w:pict>
+              <v:shape w14:anchorId="07F0448D" id="Text Box 9" o:spid="_x0000_s1027" type="#_x0000_t202" style="position:absolute;left:0;text-align:left;margin-left:0;margin-top:248.1pt;width:453.5pt;height:.05pt;z-index:251671552;visibility:visible;mso-wrap-style:square;mso-wrap-distance-left:9pt;mso-wrap-distance-top:0;mso-wrap-distance-right:9pt;mso-wrap-distance-bottom:0;mso-position-horizontal:absolute;mso-position-horizontal-relative:text;mso-position-vertical:absolute;mso-position-vertical-relative:text;v-text-anchor:top" o:gfxdata="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" stroked="f">
+                <v:textbox style="mso-fit-shape-to-text:t" inset="0,0,0,0">
+                  <w:txbxContent>
+                    <w:p>
+                      <w:pPr>
+                        <w:pStyle w:val="Caption"/>
+                      </w:pPr>
+                      <w:r>
+                        <w:fldChar w:fldCharType="begin"/>
+                      </w:r>
+                      <w:r>
+                        <w:instrText xml:space="preserve"> SEQ ábra \* ARABIC </w:instrText>
+                      </w:r>
+                      <w:r>
+                        <w:fldChar w:fldCharType="separate"/>
+                      </w:r>
+                      <w:r>
+                        <w:t>2</w:t>
+                      </w:r>
+                      <w:r>
+                        <w:fldChar w:fldCharType="end"/>
+                      </w:r>
+                      <w:r>
+                        <w:t>. ábra - Egyszerű XML példa</w:t>
+                      </w:r>
+                    </w:p>
+                  </w:txbxContent>
+                </v:textbox>
+                <w10:wrap type="topAndBottom"/>
+              </v:shape>
+            </w:pict>
+          </mc:Fallback>
+        </mc:AlternateContent>
+      </w:r>
       <w:r>
         <w:rPr>
           <w:noProof/>
           <w:lang w:eastAsia="hu-HU"/>
         </w:rPr>
         <w:drawing>
-          <wp:anchor distT="36195" distB="36195" distL="114300" distR="114300" simplePos="0" relativeHeight="251658240" behindDoc="0" locked="0" layoutInCell="1" allowOverlap="1" wp14:anchorId="2D776926" wp14:editId="5909B48A">
+          <wp:anchor distT="36195" distB="36195" distL="114300" distR="114300" simplePos="0" relativeHeight="251666432" behindDoc="0" locked="0" layoutInCell="1" allowOverlap="1" wp14:anchorId="3747BB1E" wp14:editId="55E24FC1">
             <wp:simplePos x="0" y="0"/>
-            <wp:positionH relativeFrom="page">
-              <wp:align>center</wp:align>
+            <wp:positionH relativeFrom="column">
+              <wp:posOffset>0</wp:posOffset>
             </wp:positionH>
-            <wp:positionV relativeFrom="page">
-              <wp:posOffset>3921249</wp:posOffset>
+            <wp:positionV relativeFrom="paragraph">
+              <wp:posOffset>296545</wp:posOffset>
             </wp:positionV>
-            <wp:extent cx="2887200" cy="2001600"/>
-            <wp:effectExtent l="0" t="0" r="8890" b="0"/>
+            <wp:extent cx="5760000" cy="2797200"/>
+            <wp:effectExtent l="0" t="0" r="0" b="3175"/>
             <wp:wrapTopAndBottom/>
             <wp:docPr id="1" name="Picture 1"/>
             <wp:cNvGraphicFramePr>
@@ -1612,7 +1960,7 @@
                   <pic:spPr>
                     <a:xfrm>
                       <a:off x="0" y="0"/>
-                      <a:ext cx="2887200" cy="2001600"/>
+                      <a:ext cx="5760000" cy="2797200"/>
                     </a:xfrm>
                     <a:prstGeom prst="rect">
                       <a:avLst/>
@@ -1621,383 +1969,564 @@
                 </pic:pic>
               </a:graphicData>
             </a:graphic>
-            <wp14:sizeRelH relativeFrom="page">
+            <wp14:sizeRelH relativeFrom="margin">
               <wp14:pctWidth>0</wp14:pctWidth>
             </wp14:sizeRelH>
-            <wp14:sizeRelV relativeFrom="page">
+            <wp14:sizeRelV relativeFrom="margin">
               <wp14:pctHeight>0</wp14:pctHeight>
             </wp14:sizeRelV>
           </wp:anchor>
         </w:drawing>
       </w:r>
+    </w:p>
+    <w:p>
+      <w:r>
+        <w:t>Mint azt láthatjuk az egyes elemek nem csak származtatott elemekkel rendelkezhetnek, hanem saját magukat leíró tulajdonságokkal is. Ezeket a tulajdons</w:t>
+      </w:r>
+      <w:r>
+        <w:t>ágokat attribútumoknak nevezzük. Az attribútumok a következőkben térnek el az elemektől:</w:t>
+      </w:r>
+    </w:p>
+    <w:p>
+      <w:pPr>
+        <w:pStyle w:val="ListParagraph"/>
+        <w:numPr>
+          <w:ilvl w:val="0"/>
+          <w:numId w:val="10"/>
+        </w:numPr>
+      </w:pPr>
+      <w:r>
+        <w:t>Nem származtathatóak</w:t>
+      </w:r>
+    </w:p>
+    <w:p>
+      <w:pPr>
+        <w:pStyle w:val="ListParagraph"/>
+        <w:numPr>
+          <w:ilvl w:val="0"/>
+          <w:numId w:val="10"/>
+        </w:numPr>
+      </w:pPr>
+      <w:r>
+        <w:t>Nem bővíti a dokumentum struktúráját</w:t>
+      </w:r>
+    </w:p>
+    <w:p>
+      <w:pPr>
+        <w:pStyle w:val="ListParagraph"/>
+        <w:numPr>
+          <w:ilvl w:val="0"/>
+          <w:numId w:val="10"/>
+        </w:numPr>
+      </w:pPr>
+      <w:r>
+        <w:t>Egy elemen belül nem vehetőek fel többször</w:t>
+      </w:r>
+    </w:p>
+    <w:p>
+      <w:r>
+        <w:t xml:space="preserve">Negatív tulajdonságaitól eltekintve a séma tervezőjére van bízva, hogy hogy akarja felépíteni saját struktúráját. Mivel jól elkülöníthető a vizsgált elem leszármazottaitól, leginkább egyedi (unique) azonosítókat, kulcsokat érdemes </w:t>
+      </w:r>
+      <w:r>
+        <w:t>definiálni vele.</w:t>
+      </w:r>
+    </w:p>
+    <w:p>
+      <w:r>
+        <w:t>Különböző sémák elemeit is meghívhatjuk dokumentumokban, ehhez azonban definiálni kell bizonyos „prefixumokat”, amit a szakma namespace-nek nevez. Az egyes prefixumokkal meghatározhatóak azonos nevű, de különböző tulajdonságokkal</w:t>
+      </w:r>
+      <w:r>
+        <w:t xml:space="preserve"> és leszármazottakkal</w:t>
+      </w:r>
+      <w:r>
+        <w:t xml:space="preserve"> rendelkező elemek, mint például:</w:t>
+      </w:r>
+    </w:p>
+    <w:p/>
+    <w:p/>
+    <w:p/>
+    <w:p>
+      <w:r>
+        <w:rPr>
+          <w:noProof/>
+        </w:rPr>
+        <w:lastRenderedPageBreak/>
+        <mc:AlternateContent>
+          <mc:Choice Requires="wps">
+            <w:drawing>
+              <wp:anchor distT="0" distB="0" distL="114300" distR="114300" simplePos="0" relativeHeight="251681792" behindDoc="0" locked="0" layoutInCell="1" allowOverlap="1" wp14:anchorId="11FAE4C7" wp14:editId="61276AC7">
+                <wp:simplePos x="0" y="0"/>
+                <wp:positionH relativeFrom="column">
+                  <wp:posOffset>712470</wp:posOffset>
+                </wp:positionH>
+                <wp:positionV relativeFrom="paragraph">
+                  <wp:posOffset>2061845</wp:posOffset>
+                </wp:positionV>
+                <wp:extent cx="3884295" cy="635"/>
+                <wp:effectExtent l="0" t="0" r="0" b="0"/>
+                <wp:wrapTopAndBottom/>
+                <wp:docPr id="15" name="Text Box 15"/>
+                <wp:cNvGraphicFramePr/>
+                <a:graphic xmlns:a="http://schemas.openxmlformats.org/drawingml/2006/main">
+                  <a:graphicData uri="http://schemas.microsoft.com/office/word/2010/wordprocessingShape">
+                    <wps:wsp>
+                      <wps:cNvSpPr txBox="1"/>
+                      <wps:spPr>
+                        <a:xfrm>
+                          <a:off x="0" y="0"/>
+                          <a:ext cx="3884295" cy="635"/>
+                        </a:xfrm>
+                        <a:prstGeom prst="rect">
+                          <a:avLst/>
+                        </a:prstGeom>
+                        <a:solidFill>
+                          <a:prstClr val="white"/>
+                        </a:solidFill>
+                        <a:ln>
+                          <a:noFill/>
+                        </a:ln>
+                        <a:effectLst/>
+                      </wps:spPr>
+                      <wps:txbx>
+                        <w:txbxContent>
+                          <w:p>
+                            <w:pPr>
+                              <w:pStyle w:val="Caption"/>
+                            </w:pPr>
+                            <w:r>
+                              <w:fldChar w:fldCharType="begin"/>
+                            </w:r>
+                            <w:r>
+                              <w:instrText xml:space="preserve"> SEQ ábra \* ARABIC </w:instrText>
+                            </w:r>
+                            <w:r>
+                              <w:fldChar w:fldCharType="separate"/>
+                            </w:r>
+                            <w:r>
+                              <w:t>3</w:t>
+                            </w:r>
+                            <w:r>
+                              <w:fldChar w:fldCharType="end"/>
+                            </w:r>
+                            <w:r>
+                              <w:t>. ábra – XML namespace példa</w:t>
+                            </w:r>
+                          </w:p>
+                        </w:txbxContent>
+                      </wps:txbx>
+                      <wps:bodyPr rot="0" spcFirstLastPara="0" vertOverflow="overflow" horzOverflow="overflow" vert="horz" wrap="square" lIns="0" tIns="0" rIns="0" bIns="0" numCol="1" spcCol="0" rtlCol="0" fromWordArt="0" anchor="t" anchorCtr="0" forceAA="0" compatLnSpc="1">
+                        <a:prstTxWarp prst="textNoShape">
+                          <a:avLst/>
+                        </a:prstTxWarp>
+                        <a:spAutoFit/>
+                      </wps:bodyPr>
+                    </wps:wsp>
+                  </a:graphicData>
+                </a:graphic>
+              </wp:anchor>
+            </w:drawing>
+          </mc:Choice>
+          <mc:Fallback>
+            <w:pict>
+              <v:shape w14:anchorId="11FAE4C7" id="Text Box 15" o:spid="_x0000_s1028" type="#_x0000_t202" style="position:absolute;left:0;text-align:left;margin-left:56.1pt;margin-top:162.35pt;width:305.85pt;height:.05pt;z-index:251681792;visibility:visible;mso-wrap-style:square;mso-wrap-distance-left:9pt;mso-wrap-distance-top:0;mso-wrap-distance-right:9pt;mso-wrap-distance-bottom:0;mso-position-horizontal:absolute;mso-position-horizontal-relative:text;mso-position-vertical:absolute;mso-position-vertical-relative:text;v-text-anchor:top" o:gfxdata="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" stroked="f">
+                <v:textbox style="mso-fit-shape-to-text:t" inset="0,0,0,0">
+                  <w:txbxContent>
+                    <w:p>
+                      <w:pPr>
+                        <w:pStyle w:val="Caption"/>
+                      </w:pPr>
+                      <w:r>
+                        <w:fldChar w:fldCharType="begin"/>
+                      </w:r>
+                      <w:r>
+                        <w:instrText xml:space="preserve"> SEQ ábra \* ARABIC </w:instrText>
+                      </w:r>
+                      <w:r>
+                        <w:fldChar w:fldCharType="separate"/>
+                      </w:r>
+                      <w:r>
+                        <w:t>3</w:t>
+                      </w:r>
+                      <w:r>
+                        <w:fldChar w:fldCharType="end"/>
+                      </w:r>
+                      <w:r>
+                        <w:t>. ábra – XML namespace példa</w:t>
+                      </w:r>
+                    </w:p>
+                  </w:txbxContent>
+                </v:textbox>
+                <w10:wrap type="topAndBottom"/>
+              </v:shape>
+            </w:pict>
+          </mc:Fallback>
+        </mc:AlternateContent>
+      </w:r>
+      <w:r>
+        <w:rPr>
+          <w:noProof/>
+          <w:lang w:eastAsia="hu-HU"/>
+        </w:rPr>
+        <w:drawing>
+          <wp:anchor distT="36195" distB="36195" distL="114300" distR="114300" simplePos="0" relativeHeight="251667456" behindDoc="0" locked="0" layoutInCell="1" allowOverlap="1">
+            <wp:simplePos x="0" y="0"/>
+            <wp:positionH relativeFrom="column">
+              <wp:posOffset>712470</wp:posOffset>
+            </wp:positionH>
+            <wp:positionV relativeFrom="paragraph">
+              <wp:posOffset>0</wp:posOffset>
+            </wp:positionV>
+            <wp:extent cx="3884400" cy="2005200"/>
+            <wp:effectExtent l="0" t="0" r="1905" b="0"/>
+            <wp:wrapTopAndBottom/>
+            <wp:docPr id="6" name="Picture 6"/>
+            <wp:cNvGraphicFramePr>
+              <a:graphicFrameLocks xmlns:a="http://schemas.openxmlformats.org/drawingml/2006/main" noChangeAspect="1"/>
+            </wp:cNvGraphicFramePr>
+            <a:graphic xmlns:a="http://schemas.openxmlformats.org/drawingml/2006/main">
+              <a:graphicData uri="http://schemas.openxmlformats.org/drawingml/2006/picture">
+                <pic:pic xmlns:pic="http://schemas.openxmlformats.org/drawingml/2006/picture">
+                  <pic:nvPicPr>
+                    <pic:cNvPr id="1" name=""/>
+                    <pic:cNvPicPr/>
+                  </pic:nvPicPr>
+                  <pic:blipFill>
+                    <a:blip r:embed="rId10">
+                      <a:extLst>
+                        <a:ext uri="{28A0092B-C50C-407E-A947-70E740481C1C}">
+                          <a14:useLocalDpi xmlns:a14="http://schemas.microsoft.com/office/drawing/2010/main" val="0"/>
+                        </a:ext>
+                      </a:extLst>
+                    </a:blip>
+                    <a:stretch>
+                      <a:fillRect/>
+                    </a:stretch>
+                  </pic:blipFill>
+                  <pic:spPr>
+                    <a:xfrm>
+                      <a:off x="0" y="0"/>
+                      <a:ext cx="3884400" cy="2005200"/>
+                    </a:xfrm>
+                    <a:prstGeom prst="rect">
+                      <a:avLst/>
+                    </a:prstGeom>
+                  </pic:spPr>
+                </pic:pic>
+              </a:graphicData>
+            </a:graphic>
+            <wp14:sizeRelH relativeFrom="margin">
+              <wp14:pctWidth>0</wp14:pctWidth>
+            </wp14:sizeRelH>
+            <wp14:sizeRelV relativeFrom="margin">
+              <wp14:pctHeight>0</wp14:pctHeight>
+            </wp14:sizeRelV>
+          </wp:anchor>
+        </w:drawing>
+      </w:r>
+      <w:r>
+        <w:t xml:space="preserve">A szakdolgozat elkészítése során, ezt csak a séma definiálásához alkalmaztam, így jelen esetben nem kellett olyan bonyolult szerkezetet </w:t>
+      </w:r>
+      <w:r>
+        <w:t>terveznem</w:t>
+      </w:r>
+      <w:r>
+        <w:t>, ami igényelte volna</w:t>
+      </w:r>
+      <w:r>
+        <w:t xml:space="preserve"> kü</w:t>
+      </w:r>
+      <w:r>
+        <w:t>lönböző namespacek definiálását</w:t>
+      </w:r>
+      <w:r>
+        <w:t>.</w:t>
+      </w:r>
+    </w:p>
+    <w:p>
+      <w:pPr>
+        <w:pStyle w:val="Heading2"/>
+      </w:pPr>
+      <w:bookmarkStart w:id="6" w:name="_Toc452224618"/>
       <w:r>
         <w:t xml:space="preserve">Az </w:t>
       </w:r>
-      <w:proofErr w:type="spellStart"/>
-      <w:r>
-        <w:t>Extensible</w:t>
-      </w:r>
-      <w:proofErr w:type="spellEnd"/>
+      <w:r>
+        <w:t>XSD</w:t>
+      </w:r>
+      <w:bookmarkEnd w:id="6"/>
+    </w:p>
+    <w:p>
+      <w:r>
+        <w:t>Jelentése: XML Séma Definíció (XML Schema Definition)</w:t>
+      </w:r>
+      <w:r>
+        <w:t>.</w:t>
+      </w:r>
       <w:r>
         <w:t xml:space="preserve"> </w:t>
       </w:r>
-      <w:proofErr w:type="spellStart"/>
-      <w:r>
-        <w:t>Markup</w:t>
-      </w:r>
-      <w:proofErr w:type="spellEnd"/>
-      <w:r>
-        <w:t xml:space="preserve"> </w:t>
-      </w:r>
-      <w:proofErr w:type="spellStart"/>
-      <w:r>
-        <w:t>Language</w:t>
-      </w:r>
-      <w:proofErr w:type="spellEnd"/>
-      <w:r>
-        <w:t xml:space="preserve"> (röviden: XML, m</w:t>
-      </w:r>
-      <w:r>
-        <w:t>agyarul: Bővíthető Leírón</w:t>
-      </w:r>
-      <w:r>
-        <w:t>yelv</w:t>
-      </w:r>
-      <w:r>
-        <w:t>/Jelölőnyelv</w:t>
-      </w:r>
-      <w:r>
-        <w:t xml:space="preserve">) egy általános, könnyen olvasható </w:t>
-      </w:r>
-      <w:r>
-        <w:t xml:space="preserve">leírást </w:t>
-      </w:r>
-      <w:r>
-        <w:t>biztosít</w:t>
-      </w:r>
-      <w:r>
-        <w:t xml:space="preserve"> alkalmazás specifikus információk számára. A W3C (World Wide Web </w:t>
-      </w:r>
-      <w:proofErr w:type="spellStart"/>
-      <w:r>
-        <w:t>Consortium</w:t>
-      </w:r>
-      <w:proofErr w:type="spellEnd"/>
-      <w:r>
-        <w:t xml:space="preserve">) </w:t>
-      </w:r>
-      <w:r>
-        <w:t xml:space="preserve">által </w:t>
-      </w:r>
-      <w:r>
-        <w:t xml:space="preserve">megalkotott technológia az SGML (Standard </w:t>
-      </w:r>
-      <w:proofErr w:type="spellStart"/>
-      <w:r>
-        <w:t>Generalized</w:t>
-      </w:r>
-      <w:proofErr w:type="spellEnd"/>
-      <w:r>
-        <w:t xml:space="preserve"> </w:t>
-      </w:r>
-      <w:proofErr w:type="spellStart"/>
-      <w:r>
-        <w:t>Markup</w:t>
-      </w:r>
-      <w:proofErr w:type="spellEnd"/>
-      <w:r>
-        <w:t xml:space="preserve"> </w:t>
-      </w:r>
-      <w:proofErr w:type="spellStart"/>
-      <w:r>
-        <w:t>Language</w:t>
-      </w:r>
-      <w:proofErr w:type="spellEnd"/>
-      <w:r>
-        <w:t>, magyarul: Szabványos Általánosított Jelölőnyelv)</w:t>
-      </w:r>
-      <w:r>
-        <w:t xml:space="preserve"> egy egyszerűsített megoldása, mely segítségével különböző adattípusokat írhatunk le. Egyéb SGML alkalmazás példák még például a HTML és a DTD. </w:t>
-      </w:r>
-    </w:p>
-    <w:p/>
-    <w:p>
-      <w:r>
-        <w:t>Az XML egyik elsődleges célja a könnyen olvashatóság mellett a jól strukturált információ továbbítása, mely a programok számára is egyszerűen kezelhető. Egyik legnagyobb alkalmazási területe például az interneten keresztül történő adattovábbítás.</w:t>
-      </w:r>
-      <w:r>
-        <w:t xml:space="preserve"> </w:t>
-      </w:r>
-      <w:r>
-        <w:t>Számtalan</w:t>
-      </w:r>
-      <w:r>
-        <w:t xml:space="preserve"> ad</w:t>
-      </w:r>
-      <w:r>
-        <w:t xml:space="preserve">atstruktúra reprezentálására </w:t>
-      </w:r>
-      <w:r>
-        <w:t xml:space="preserve">tökéletes, emellett előre definiált illetve magunk által megalkotott sémák segítségével </w:t>
-      </w:r>
-      <w:proofErr w:type="spellStart"/>
-      <w:r>
-        <w:t>validációra</w:t>
-      </w:r>
-      <w:proofErr w:type="spellEnd"/>
-      <w:r>
-        <w:t xml:space="preserve"> is képes, ezáltal biztosak lehetünk, hogy a megadott adatok helyesek, illetve a rendszer által feldolgozhatóak.</w:t>
-      </w:r>
-      <w:r>
-        <w:t xml:space="preserve"> Mivel egy </w:t>
-      </w:r>
-      <w:proofErr w:type="spellStart"/>
-      <w:r>
-        <w:t>lightweight</w:t>
-      </w:r>
-      <w:proofErr w:type="spellEnd"/>
-      <w:r>
-        <w:t>, egyszerű szöveges formátumról beszélünk, így</w:t>
-      </w:r>
-      <w:r>
-        <w:t xml:space="preserve"> nagy mennyiségű adat tárolását is meg tudjuk oldani kis területen. </w:t>
-      </w:r>
-      <w:r>
-        <w:t xml:space="preserve">Igaz, amennyiben terjedelmes fájlról van szó, nem a legegyszerűbb átlátni, azonban mivel, mint azt később részletezem, a modulok leírása és paraméterei pár sort igényelnek csupán, így </w:t>
-      </w:r>
-      <w:r>
-        <w:t>ezzel a problémával</w:t>
-      </w:r>
-      <w:r>
-        <w:t xml:space="preserve"> nem kell szembesülnünk.</w:t>
-      </w:r>
-      <w:r>
-        <w:t xml:space="preserve"> Habár lényegesen egyszerűbb egy fejlesztőkörnyezetben dolgozni vele, írása megoldható egy egyszerű szövegszerkesztő segítségével. </w:t>
-      </w:r>
-      <w:proofErr w:type="spellStart"/>
-      <w:r>
-        <w:t>Validálásra</w:t>
-      </w:r>
-      <w:proofErr w:type="spellEnd"/>
-      <w:r>
-        <w:t xml:space="preserve"> is van lehetőség, ám ehhez egy kicsit bonyolultabb </w:t>
-      </w:r>
-      <w:r>
+      <w:r>
+        <w:t>Ez volt az</w:t>
+      </w:r>
+      <w:r>
+        <w:t xml:space="preserve"> első olyan XML </w:t>
+      </w:r>
+      <w:r>
+        <w:t xml:space="preserve">specifikus </w:t>
+      </w:r>
+      <w:r>
+        <w:t xml:space="preserve">sémanyelv, amely „Ajánlott” kategóriát ért a W3C által. </w:t>
+      </w:r>
+      <w:r>
+        <w:t xml:space="preserve">Felépítésében és sajátosságaiban megegyezik az XML-el, az alkalmazásuk az, amiben eltér. Amennyiben meg akarunk győződni róla, hogy az adott XMLünk megfelelő, érvényes adatokkal van feltöltve az alkalmazásunkhoz, mindenképp szükséges egy hozzá tartozó séma leírás, hogy azt érvényesíteni („validálni”) tudjuk. </w:t>
+      </w:r>
+    </w:p>
+    <w:p>
+      <w:r>
+        <w:rPr>
+          <w:noProof/>
+        </w:rPr>
         <w:lastRenderedPageBreak/>
-        <w:t xml:space="preserve">szövegszerkesztőhöz kell nyúlnunk, mint például Windows alatt a </w:t>
-      </w:r>
-      <w:proofErr w:type="spellStart"/>
-      <w:r>
-        <w:t>Notepad</w:t>
-      </w:r>
-      <w:proofErr w:type="spellEnd"/>
-      <w:r>
-        <w:t>++</w:t>
-      </w:r>
-      <w:r>
-        <w:t xml:space="preserve"> vagy Linuxon a </w:t>
-      </w:r>
-      <w:proofErr w:type="spellStart"/>
-      <w:r>
-        <w:t>Kate</w:t>
-      </w:r>
-      <w:proofErr w:type="spellEnd"/>
-      <w:r>
-        <w:t>. Ez is mutatja, hogy mennyire egyszerű és gyors</w:t>
-      </w:r>
-      <w:r>
-        <w:t xml:space="preserve"> lehet</w:t>
-      </w:r>
-      <w:r>
-        <w:t xml:space="preserve"> a vele végzett munka.</w:t>
+        <mc:AlternateContent>
+          <mc:Choice Requires="wps">
+            <w:drawing>
+              <wp:anchor distT="0" distB="0" distL="114300" distR="114300" simplePos="0" relativeHeight="251673600" behindDoc="0" locked="0" layoutInCell="1" allowOverlap="1" wp14:anchorId="6B61F208" wp14:editId="278F1192">
+                <wp:simplePos x="0" y="0"/>
+                <wp:positionH relativeFrom="column">
+                  <wp:posOffset>0</wp:posOffset>
+                </wp:positionH>
+                <wp:positionV relativeFrom="paragraph">
+                  <wp:posOffset>2858135</wp:posOffset>
+                </wp:positionV>
+                <wp:extent cx="5759450" cy="635"/>
+                <wp:effectExtent l="0" t="0" r="0" b="0"/>
+                <wp:wrapTopAndBottom/>
+                <wp:docPr id="10" name="Text Box 10"/>
+                <wp:cNvGraphicFramePr/>
+                <a:graphic xmlns:a="http://schemas.openxmlformats.org/drawingml/2006/main">
+                  <a:graphicData uri="http://schemas.microsoft.com/office/word/2010/wordprocessingShape">
+                    <wps:wsp>
+                      <wps:cNvSpPr txBox="1"/>
+                      <wps:spPr>
+                        <a:xfrm>
+                          <a:off x="0" y="0"/>
+                          <a:ext cx="5759450" cy="635"/>
+                        </a:xfrm>
+                        <a:prstGeom prst="rect">
+                          <a:avLst/>
+                        </a:prstGeom>
+                        <a:solidFill>
+                          <a:prstClr val="white"/>
+                        </a:solidFill>
+                        <a:ln>
+                          <a:noFill/>
+                        </a:ln>
+                        <a:effectLst/>
+                      </wps:spPr>
+                      <wps:txbx>
+                        <w:txbxContent>
+                          <w:p>
+                            <w:pPr>
+                              <w:pStyle w:val="Caption"/>
+                            </w:pPr>
+                            <w:r>
+                              <w:fldChar w:fldCharType="begin"/>
+                            </w:r>
+                            <w:r>
+                              <w:instrText xml:space="preserve"> SEQ ábra \* ARABIC </w:instrText>
+                            </w:r>
+                            <w:r>
+                              <w:fldChar w:fldCharType="separate"/>
+                            </w:r>
+                            <w:r>
+                              <w:t>4</w:t>
+                            </w:r>
+                            <w:r>
+                              <w:fldChar w:fldCharType="end"/>
+                            </w:r>
+                            <w:r>
+                              <w:t xml:space="preserve">. </w:t>
+                            </w:r>
+                            <w:r>
+                              <w:t>ábra - Egyszerű XML séma definíció</w:t>
+                            </w:r>
+                          </w:p>
+                        </w:txbxContent>
+                      </wps:txbx>
+                      <wps:bodyPr rot="0" spcFirstLastPara="0" vertOverflow="overflow" horzOverflow="overflow" vert="horz" wrap="square" lIns="0" tIns="0" rIns="0" bIns="0" numCol="1" spcCol="0" rtlCol="0" fromWordArt="0" anchor="t" anchorCtr="0" forceAA="0" compatLnSpc="1">
+                        <a:prstTxWarp prst="textNoShape">
+                          <a:avLst/>
+                        </a:prstTxWarp>
+                        <a:spAutoFit/>
+                      </wps:bodyPr>
+                    </wps:wsp>
+                  </a:graphicData>
+                </a:graphic>
+              </wp:anchor>
+            </w:drawing>
+          </mc:Choice>
+          <mc:Fallback>
+            <w:pict>
+              <v:shape w14:anchorId="6B61F208" id="Text Box 10" o:spid="_x0000_s1029" type="#_x0000_t202" style="position:absolute;left:0;text-align:left;margin-left:0;margin-top:225.05pt;width:453.5pt;height:.05pt;z-index:251673600;visibility:visible;mso-wrap-style:square;mso-wrap-distance-left:9pt;mso-wrap-distance-top:0;mso-wrap-distance-right:9pt;mso-wrap-distance-bottom:0;mso-position-horizontal:absolute;mso-position-horizontal-relative:text;mso-position-vertical:absolute;mso-position-vertical-relative:text;v-text-anchor:top" o:gfxdata="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" stroked="f">
+                <v:textbox style="mso-fit-shape-to-text:t" inset="0,0,0,0">
+                  <w:txbxContent>
+                    <w:p>
+                      <w:pPr>
+                        <w:pStyle w:val="Caption"/>
+                      </w:pPr>
+                      <w:r>
+                        <w:fldChar w:fldCharType="begin"/>
+                      </w:r>
+                      <w:r>
+                        <w:instrText xml:space="preserve"> SEQ ábra \* ARABIC </w:instrText>
+                      </w:r>
+                      <w:r>
+                        <w:fldChar w:fldCharType="separate"/>
+                      </w:r>
+                      <w:r>
+                        <w:t>4</w:t>
+                      </w:r>
+                      <w:r>
+                        <w:fldChar w:fldCharType="end"/>
+                      </w:r>
+                      <w:r>
+                        <w:t xml:space="preserve">. </w:t>
+                      </w:r>
+                      <w:r>
+                        <w:t>ábra - Egyszerű XML séma definíció</w:t>
+                      </w:r>
+                    </w:p>
+                  </w:txbxContent>
+                </v:textbox>
+                <w10:wrap type="topAndBottom"/>
+              </v:shape>
+            </w:pict>
+          </mc:Fallback>
+        </mc:AlternateContent>
+      </w:r>
+      <w:r>
+        <w:rPr>
+          <w:noProof/>
+          <w:lang w:eastAsia="hu-HU"/>
+        </w:rPr>
+        <w:drawing>
+          <wp:anchor distT="71755" distB="71755" distL="114300" distR="114300" simplePos="0" relativeHeight="251664384" behindDoc="0" locked="0" layoutInCell="1" allowOverlap="1" wp14:anchorId="5AC15062" wp14:editId="4535AB93">
+            <wp:simplePos x="1080655" y="4286992"/>
+            <wp:positionH relativeFrom="column">
+              <wp:align>center</wp:align>
+            </wp:positionH>
+            <wp:positionV relativeFrom="paragraph">
+              <wp:posOffset>3810</wp:posOffset>
+            </wp:positionV>
+            <wp:extent cx="5760000" cy="2797200"/>
+            <wp:effectExtent l="0" t="0" r="0" b="3175"/>
+            <wp:wrapTopAndBottom/>
+            <wp:docPr id="7" name="Picture 7"/>
+            <wp:cNvGraphicFramePr>
+              <a:graphicFrameLocks xmlns:a="http://schemas.openxmlformats.org/drawingml/2006/main" noChangeAspect="1"/>
+            </wp:cNvGraphicFramePr>
+            <a:graphic xmlns:a="http://schemas.openxmlformats.org/drawingml/2006/main">
+              <a:graphicData uri="http://schemas.openxmlformats.org/drawingml/2006/picture">
+                <pic:pic xmlns:pic="http://schemas.openxmlformats.org/drawingml/2006/picture">
+                  <pic:nvPicPr>
+                    <pic:cNvPr id="1" name=""/>
+                    <pic:cNvPicPr/>
+                  </pic:nvPicPr>
+                  <pic:blipFill>
+                    <a:blip r:embed="rId11">
+                      <a:extLst>
+                        <a:ext uri="{28A0092B-C50C-407E-A947-70E740481C1C}">
+                          <a14:useLocalDpi xmlns:a14="http://schemas.microsoft.com/office/drawing/2010/main" val="0"/>
+                        </a:ext>
+                      </a:extLst>
+                    </a:blip>
+                    <a:stretch>
+                      <a:fillRect/>
+                    </a:stretch>
+                  </pic:blipFill>
+                  <pic:spPr>
+                    <a:xfrm>
+                      <a:off x="0" y="0"/>
+                      <a:ext cx="5760000" cy="2797200"/>
+                    </a:xfrm>
+                    <a:prstGeom prst="rect">
+                      <a:avLst/>
+                    </a:prstGeom>
+                  </pic:spPr>
+                </pic:pic>
+              </a:graphicData>
+            </a:graphic>
+            <wp14:sizeRelH relativeFrom="margin">
+              <wp14:pctWidth>0</wp14:pctWidth>
+            </wp14:sizeRelH>
+            <wp14:sizeRelV relativeFrom="margin">
+              <wp14:pctHeight>0</wp14:pctHeight>
+            </wp14:sizeRelV>
+          </wp:anchor>
+        </w:drawing>
+      </w:r>
+      <w:r>
+        <w:t>A példát az előző fejezetben demonstrált struktúrához készítettem el.</w:t>
       </w:r>
     </w:p>
     <w:p>
       <w:pPr>
         <w:pStyle w:val="Heading2"/>
       </w:pPr>
-      <w:bookmarkStart w:id="6" w:name="_Toc452224618"/>
-      <w:r>
-        <w:t xml:space="preserve">Az </w:t>
-      </w:r>
-      <w:r>
-        <w:t>XSD</w:t>
-      </w:r>
-      <w:bookmarkEnd w:id="6"/>
-    </w:p>
-    <w:p>
-      <w:r>
-        <w:t xml:space="preserve">Jelentése: XML Séma Definíció (XML </w:t>
-      </w:r>
-      <w:proofErr w:type="spellStart"/>
-      <w:r>
-        <w:t>Schema</w:t>
-      </w:r>
-      <w:proofErr w:type="spellEnd"/>
-      <w:r>
-        <w:t xml:space="preserve"> </w:t>
-      </w:r>
-      <w:proofErr w:type="spellStart"/>
-      <w:r>
-        <w:t>Definition</w:t>
-      </w:r>
-      <w:proofErr w:type="spellEnd"/>
-      <w:r>
-        <w:t>)</w:t>
+      <w:bookmarkStart w:id="7" w:name="_Toc452224619"/>
+      <w:r>
+        <w:t>PLCOpen</w:t>
+      </w:r>
+      <w:bookmarkEnd w:id="7"/>
+    </w:p>
+    <w:p>
+      <w:r>
+        <w:t xml:space="preserve">Habár a modulok séma szerinti alkalmazása nincs ilyen szinten megoldva, illetve publikálva, az XML technológiai adottságait már alkalmazza több PLC is export és import célokra. </w:t>
+      </w:r>
+      <w:r>
+        <w:t>Alkalmazásom felépítésének prototípusa a PLCOpen nevű szervezet felfedezése mellett fogalmazódott meg bennem. Egy olyan független szervezetről van szó, melynek</w:t>
+      </w:r>
+      <w:r>
+        <w:t xml:space="preserve"> célja</w:t>
+      </w:r>
+      <w:r>
+        <w:t>,</w:t>
+      </w:r>
+      <w:r>
+        <w:t xml:space="preserve"> hogy a folyamatirányítási</w:t>
+      </w:r>
+      <w:r>
+        <w:t xml:space="preserve"> rendszerek programozásához kapcsolódó problémákra nemzetközi és platformfüggetlen megoldásokat találjon, iránymutató és vezető egyesületté válva a témában.</w:t>
+      </w:r>
+      <w:r>
+        <w:t xml:space="preserve"> A biztonságban, újrafelhasználhatóságban és irányítástechnikai könyvtárak fejlesztésében elért eredményeivel szilárdan megalapozta a helyét, mind növelve a szoftverek hardverfüggetlenségét, és azok újrahasználhatóság szintjét</w:t>
+      </w:r>
+      <w:r>
+        <w:t>,</w:t>
+      </w:r>
+      <w:r>
+        <w:t xml:space="preserve"> emellett támogatva </w:t>
+      </w:r>
+      <w:r>
+        <w:t>külső eszközök használatát</w:t>
       </w:r>
       <w:r>
         <w:t>.</w:t>
       </w:r>
       <w:r>
-        <w:t xml:space="preserve"> </w:t>
-      </w:r>
-      <w:r>
-        <w:t>Ez volt az</w:t>
-      </w:r>
-      <w:r>
-        <w:t xml:space="preserve"> első olyan XML </w:t>
-      </w:r>
-      <w:r>
-        <w:t xml:space="preserve">specifikus </w:t>
-      </w:r>
-      <w:r>
-        <w:t xml:space="preserve">sémanyelv, amely „Ajánlott” kategóriát ért a W3C által. </w:t>
-      </w:r>
-      <w:r>
-        <w:t>Felépítésében és sajátosságaiban megegyezik az XML-el, az alkalmazásuk az, amiben eltér. Amennyiben meg akarunk győződni róla, hogy az adott XMLünk megfelelő, érvényes adatokkal van feltöltve az alkalmazásunkhoz, mindenképp szükséges egy hozzá tartozó séma leírás, hogy azt érvényesíteni („</w:t>
-      </w:r>
-      <w:proofErr w:type="spellStart"/>
-      <w:r>
-        <w:t>validálni</w:t>
-      </w:r>
-      <w:proofErr w:type="spellEnd"/>
-      <w:r>
-        <w:t xml:space="preserve">”) tudjuk. </w:t>
-      </w:r>
-    </w:p>
-    <w:p>
-      <w:pPr>
-        <w:pStyle w:val="Heading2"/>
-      </w:pPr>
-      <w:bookmarkStart w:id="7" w:name="_Toc452224619"/>
-      <w:proofErr w:type="spellStart"/>
-      <w:r>
-        <w:t>PLCOpen</w:t>
-      </w:r>
-      <w:bookmarkEnd w:id="7"/>
-      <w:proofErr w:type="spellEnd"/>
-    </w:p>
-    <w:p>
-      <w:r>
-        <w:t xml:space="preserve">Habár a modulok séma szerinti alkalmazása nincs ilyen szinten megoldva, illetve publikálva, az XML technológiai adottságait már alkalmazza több PLC is export és import célokra. </w:t>
-      </w:r>
-      <w:r>
-        <w:t xml:space="preserve">Alkalmazásom felépítésének prototípusa a </w:t>
-      </w:r>
-      <w:proofErr w:type="spellStart"/>
-      <w:r>
-        <w:t>PLCOpen</w:t>
-      </w:r>
-      <w:proofErr w:type="spellEnd"/>
-      <w:r>
-        <w:t xml:space="preserve"> nevű szervezet felfedezése mellett fogalmazódott meg bennem. Egy olyan független szervezetről van szó, melynek</w:t>
-      </w:r>
-      <w:r>
-        <w:t xml:space="preserve"> célja</w:t>
-      </w:r>
-      <w:r>
-        <w:t>,</w:t>
-      </w:r>
-      <w:r>
-        <w:t xml:space="preserve"> hogy a folyamatirányítási</w:t>
-      </w:r>
-      <w:r>
-        <w:t xml:space="preserve"> rendszerek programozásához kapcsolódó problémákra nemzetközi és </w:t>
-      </w:r>
-      <w:proofErr w:type="spellStart"/>
-      <w:r>
-        <w:t>platformfüggetlen</w:t>
-      </w:r>
-      <w:proofErr w:type="spellEnd"/>
-      <w:r>
-        <w:t xml:space="preserve"> megoldásokat találjon, iránymutató és vezető egyesületté válva a témában.</w:t>
-      </w:r>
-      <w:r>
-        <w:t xml:space="preserve"> A biztonságban, újrafelhasználhatóságban és irányítástechnikai könyvtárak fejlesztésében elért eredményeivel szilárdan megalapozta a helyét, mind növelve a szoftverek hardverfüggetlenségét, és azok újrahasználhatóság szintjét</w:t>
-      </w:r>
-      <w:r>
-        <w:t>,</w:t>
-      </w:r>
-      <w:r>
-        <w:t xml:space="preserve"> emellett támogatva </w:t>
-      </w:r>
-      <w:r>
-        <w:t>külső eszközök használatát</w:t>
-      </w:r>
-      <w:r>
-        <w:t>.</w:t>
-      </w:r>
-      <w:r>
-        <w:t xml:space="preserve"> Számos támogatójával (mint például a Mitsubishi </w:t>
-      </w:r>
-      <w:proofErr w:type="spellStart"/>
-      <w:r>
-        <w:t>Electric</w:t>
-      </w:r>
-      <w:proofErr w:type="spellEnd"/>
-      <w:r>
-        <w:t xml:space="preserve"> Corporation, a </w:t>
-      </w:r>
-      <w:proofErr w:type="spellStart"/>
-      <w:r>
-        <w:t>Schenider</w:t>
-      </w:r>
-      <w:proofErr w:type="spellEnd"/>
-      <w:r>
-        <w:t xml:space="preserve"> </w:t>
-      </w:r>
-      <w:proofErr w:type="spellStart"/>
-      <w:r>
-        <w:t>Electric</w:t>
-      </w:r>
-      <w:proofErr w:type="spellEnd"/>
-      <w:r>
-        <w:t xml:space="preserve"> és a Panasonic) jelenleg is folytatják a fejlesztéseket.</w:t>
-      </w:r>
-    </w:p>
-    <w:p>
-      <w:r>
-        <w:t xml:space="preserve">Egyik fő </w:t>
-      </w:r>
-      <w:proofErr w:type="spellStart"/>
-      <w:r>
-        <w:t>tevénkenységre</w:t>
-      </w:r>
-      <w:proofErr w:type="spellEnd"/>
-      <w:r>
-        <w:t xml:space="preserve"> az IEC 61131-3-as szabványon alapszik, ami jelenleg az egyetlen szabvány az ipari vezérlők programozásában. A szabvány tartalmazza az </w:t>
-      </w:r>
-      <w:proofErr w:type="spellStart"/>
-      <w:r>
-        <w:t>SFC-t</w:t>
-      </w:r>
-      <w:proofErr w:type="spellEnd"/>
-      <w:r>
-        <w:t xml:space="preserve">, a </w:t>
-      </w:r>
-      <w:proofErr w:type="spellStart"/>
-      <w:r>
-        <w:t>CFC-t</w:t>
-      </w:r>
-      <w:proofErr w:type="spellEnd"/>
-      <w:r>
-        <w:t xml:space="preserve"> és több </w:t>
-      </w:r>
-      <w:proofErr w:type="spellStart"/>
-      <w:r>
-        <w:t>interoperábilis</w:t>
-      </w:r>
-      <w:proofErr w:type="spellEnd"/>
+        <w:t xml:space="preserve"> Számos támogatójával (mint például a Mitsubishi Electric Corporation, a Schenider Electric és a Panasonic) jelenleg is folytatják a fejlesztéseket.</w:t>
+      </w:r>
+    </w:p>
+    <w:p>
+      <w:r>
+        <w:t>Egyik fő tevénkenységre az IEC 61131-3-as szabványon alapszik, ami jelenleg az egyetlen szabvány az ipari vezérlők programozásában. A szabvány tartalmazza az SFC-t</w:t>
+      </w:r>
+      <w:r>
+        <w:t>, a CFC-t</w:t>
+      </w:r>
+      <w:r>
+        <w:t xml:space="preserve"> és több interoperábilis</w:t>
+      </w:r>
       <w:r>
         <w:t xml:space="preserve"> nyelvet:</w:t>
       </w:r>
@@ -2034,13 +2563,9 @@
           <w:numId w:val="6"/>
         </w:numPr>
       </w:pPr>
-      <w:proofErr w:type="spellStart"/>
-      <w:r>
-        <w:t>Struktúrált</w:t>
-      </w:r>
-      <w:proofErr w:type="spellEnd"/>
-      <w:r>
-        <w:t xml:space="preserve"> szöveg (ST)</w:t>
+      <w:r>
+        <w:lastRenderedPageBreak/>
+        <w:t>Struktúrált szöveg (ST)</w:t>
       </w:r>
     </w:p>
     <w:p>
@@ -2052,7 +2577,6 @@
         </w:numPr>
       </w:pPr>
       <w:r>
-        <w:lastRenderedPageBreak/>
         <w:t>Instrukciós lista (IL)</w:t>
       </w:r>
     </w:p>
@@ -2061,15 +2585,7 @@
         <w:t>Alap m</w:t>
       </w:r>
       <w:r>
-        <w:t xml:space="preserve">odulokra vagy logikai elemekre bontással és modern eszközök használatával minden jól </w:t>
-      </w:r>
-      <w:proofErr w:type="spellStart"/>
-      <w:r>
-        <w:t>struktúrált</w:t>
-      </w:r>
-      <w:proofErr w:type="spellEnd"/>
-      <w:r>
-        <w:t xml:space="preserve"> program növelheti újrahasznosíthatóságát, hatékonyságát és csökkentheti hibái számát. </w:t>
+        <w:t xml:space="preserve">odulokra vagy logikai elemekre bontással és modern eszközök használatával minden jól struktúrált program növelheti újrahasznosíthatóságát, hatékonyságát és csökkentheti hibái számát. </w:t>
       </w:r>
     </w:p>
     <w:p>
@@ -2102,43 +2618,17 @@
         <w:pStyle w:val="Heading2"/>
       </w:pPr>
       <w:bookmarkStart w:id="8" w:name="_Toc452224620"/>
-      <w:proofErr w:type="spellStart"/>
       <w:r>
         <w:t>Ant</w:t>
       </w:r>
       <w:bookmarkEnd w:id="8"/>
-      <w:proofErr w:type="spellEnd"/>
-    </w:p>
-    <w:p>
-      <w:r>
-        <w:t xml:space="preserve">Az </w:t>
-      </w:r>
-      <w:proofErr w:type="spellStart"/>
-      <w:r>
-        <w:t>Apache</w:t>
-      </w:r>
-      <w:proofErr w:type="spellEnd"/>
-      <w:r>
-        <w:t xml:space="preserve"> által fejlesztett </w:t>
-      </w:r>
-      <w:proofErr w:type="spellStart"/>
-      <w:r>
-        <w:t>Ant</w:t>
-      </w:r>
-      <w:proofErr w:type="spellEnd"/>
-      <w:r>
-        <w:t xml:space="preserve"> névre hallgató szoftver egy Java Könyvtár és egy parancssor eszköz, aminek célja, hogy vezérelje a program felépítéséhez szükséges folyamatokat</w:t>
-      </w:r>
-      <w:r>
-        <w:t xml:space="preserve">, melyek egy az </w:t>
-      </w:r>
-      <w:proofErr w:type="spellStart"/>
-      <w:r>
-        <w:t>Anthoz</w:t>
-      </w:r>
-      <w:proofErr w:type="spellEnd"/>
-      <w:r>
-        <w:t xml:space="preserve"> készült speciális felépítésű XML-ben találhatóak</w:t>
+    </w:p>
+    <w:p>
+      <w:r>
+        <w:t>Az Apache által fejlesztett Ant névre hallgató szoftver egy Java Könyvtár és egy parancssor eszköz, aminek célja, hogy vezérelje a program felépítéséhez szükséges folyamatokat</w:t>
+      </w:r>
+      <w:r>
+        <w:t>, melyek egy az Anthoz készült speciális felépítésű XML-ben találhatóak</w:t>
       </w:r>
       <w:r>
         <w:t>.</w:t>
@@ -2147,34 +2637,10 @@
         <w:t xml:space="preserve"> </w:t>
       </w:r>
       <w:r>
-        <w:t>Leggyakoribb alkalmazása a Java alapú projektek létrehozása (</w:t>
-      </w:r>
-      <w:proofErr w:type="spellStart"/>
-      <w:r>
-        <w:t>build-elése</w:t>
-      </w:r>
-      <w:proofErr w:type="spellEnd"/>
-      <w:r>
-        <w:t xml:space="preserve">). A folyamatokat feladatként értelmezi, melyeket alkalmazás specifikusan deklarálhatunk. Ennek előnye, hogy különböző segéd vagy fő feladatokat deklarálva megadhatjuk, hogy az mely taszkoktól függ, így garantálva azok újrahasznosíthatóságát. Mivel támogatja a segéd fájlok importálását a különböző feladatok futtatásához, így könnyen tudunk létrehozni jól strukturált leírást. </w:t>
-      </w:r>
-      <w:r>
-        <w:t>Számos beépített taszkkal rendelkezik, amik segítségével fordíthatjuk (</w:t>
-      </w:r>
-      <w:proofErr w:type="spellStart"/>
-      <w:r>
-        <w:t>compile</w:t>
-      </w:r>
-      <w:proofErr w:type="spellEnd"/>
-      <w:r>
-        <w:t>), több részből összerakhatjuk (</w:t>
-      </w:r>
-      <w:proofErr w:type="spellStart"/>
-      <w:r>
-        <w:t>assemble</w:t>
-      </w:r>
-      <w:proofErr w:type="spellEnd"/>
-      <w:r>
-        <w:t>), tesztelhetjük és futtathatjuk alkalmazásunkat. A Java mellett még C és C++ projektekkel is képes dolgozni, viszont bármilyen feladatot végre tud hajtani, amit ta</w:t>
+        <w:t xml:space="preserve">Leggyakoribb alkalmazása a Java alapú projektek létrehozása (build-elése). A folyamatokat feladatként értelmezi, melyeket alkalmazás specifikusan deklarálhatunk. Ennek előnye, hogy különböző segéd vagy fő feladatokat deklarálva megadhatjuk, hogy az mely taszkoktól függ, így garantálva azok újrahasznosíthatóságát. Mivel támogatja a segéd fájlok importálását a különböző feladatok futtatásához, így könnyen tudunk létrehozni jól strukturált leírást. </w:t>
+      </w:r>
+      <w:r>
+        <w:t>Számos beépített taszkkal rendelkezik, amik segítségével fordíthatjuk (compile), több részből összerakhatjuk (assemble), tesztelhetjük és futtathatjuk alkalmazásunkat. A Java mellett még C és C++ projektekkel is képes dolgozni, viszont bármilyen feladatot végre tud hajtani, amit ta</w:t>
       </w:r>
       <w:r>
         <w:t xml:space="preserve">szkként definiálni tudunk </w:t>
@@ -2194,6 +2660,121 @@
       </w:r>
     </w:p>
     <w:p>
+      <w:r>
+        <w:rPr>
+          <w:noProof/>
+        </w:rPr>
+        <mc:AlternateContent>
+          <mc:Choice Requires="wps">
+            <w:drawing>
+              <wp:anchor distT="0" distB="0" distL="114300" distR="114300" simplePos="0" relativeHeight="251675648" behindDoc="0" locked="0" layoutInCell="1" allowOverlap="1" wp14:anchorId="0EE3B67F" wp14:editId="50DCDFC2">
+                <wp:simplePos x="0" y="0"/>
+                <wp:positionH relativeFrom="column">
+                  <wp:posOffset>146050</wp:posOffset>
+                </wp:positionH>
+                <wp:positionV relativeFrom="paragraph">
+                  <wp:posOffset>3145790</wp:posOffset>
+                </wp:positionV>
+                <wp:extent cx="5464175" cy="635"/>
+                <wp:effectExtent l="0" t="0" r="0" b="0"/>
+                <wp:wrapTopAndBottom/>
+                <wp:docPr id="11" name="Text Box 11"/>
+                <wp:cNvGraphicFramePr/>
+                <a:graphic xmlns:a="http://schemas.openxmlformats.org/drawingml/2006/main">
+                  <a:graphicData uri="http://schemas.microsoft.com/office/word/2010/wordprocessingShape">
+                    <wps:wsp>
+                      <wps:cNvSpPr txBox="1"/>
+                      <wps:spPr>
+                        <a:xfrm>
+                          <a:off x="0" y="0"/>
+                          <a:ext cx="5464175" cy="635"/>
+                        </a:xfrm>
+                        <a:prstGeom prst="rect">
+                          <a:avLst/>
+                        </a:prstGeom>
+                        <a:solidFill>
+                          <a:prstClr val="white"/>
+                        </a:solidFill>
+                        <a:ln>
+                          <a:noFill/>
+                        </a:ln>
+                        <a:effectLst/>
+                      </wps:spPr>
+                      <wps:txbx>
+                        <w:txbxContent>
+                          <w:p>
+                            <w:pPr>
+                              <w:pStyle w:val="Caption"/>
+                            </w:pPr>
+                            <w:r>
+                              <w:fldChar w:fldCharType="begin"/>
+                            </w:r>
+                            <w:r>
+                              <w:instrText xml:space="preserve"> SEQ ábra \* ARABIC </w:instrText>
+                            </w:r>
+                            <w:r>
+                              <w:fldChar w:fldCharType="separate"/>
+                            </w:r>
+                            <w:r>
+                              <w:t>5</w:t>
+                            </w:r>
+                            <w:r>
+                              <w:fldChar w:fldCharType="end"/>
+                            </w:r>
+                            <w:r>
+                              <w:t>. ábra - Ant build.xml példa</w:t>
+                            </w:r>
+                          </w:p>
+                        </w:txbxContent>
+                      </wps:txbx>
+                      <wps:bodyPr rot="0" spcFirstLastPara="0" vertOverflow="overflow" horzOverflow="overflow" vert="horz" wrap="square" lIns="0" tIns="0" rIns="0" bIns="0" numCol="1" spcCol="0" rtlCol="0" fromWordArt="0" anchor="t" anchorCtr="0" forceAA="0" compatLnSpc="1">
+                        <a:prstTxWarp prst="textNoShape">
+                          <a:avLst/>
+                        </a:prstTxWarp>
+                        <a:spAutoFit/>
+                      </wps:bodyPr>
+                    </wps:wsp>
+                  </a:graphicData>
+                </a:graphic>
+              </wp:anchor>
+            </w:drawing>
+          </mc:Choice>
+          <mc:Fallback>
+            <w:pict>
+              <v:shape w14:anchorId="0EE3B67F" id="Text Box 11" o:spid="_x0000_s1030" type="#_x0000_t202" style="position:absolute;left:0;text-align:left;margin-left:11.5pt;margin-top:247.7pt;width:430.25pt;height:.05pt;z-index:251675648;visibility:visible;mso-wrap-style:square;mso-wrap-distance-left:9pt;mso-wrap-distance-top:0;mso-wrap-distance-right:9pt;mso-wrap-distance-bottom:0;mso-position-horizontal:absolute;mso-position-horizontal-relative:text;mso-position-vertical:absolute;mso-position-vertical-relative:text;v-text-anchor:top" o:gfxdata="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" stroked="f">
+                <v:textbox style="mso-fit-shape-to-text:t" inset="0,0,0,0">
+                  <w:txbxContent>
+                    <w:p>
+                      <w:pPr>
+                        <w:pStyle w:val="Caption"/>
+                      </w:pPr>
+                      <w:r>
+                        <w:fldChar w:fldCharType="begin"/>
+                      </w:r>
+                      <w:r>
+                        <w:instrText xml:space="preserve"> SEQ ábra \* ARABIC </w:instrText>
+                      </w:r>
+                      <w:r>
+                        <w:fldChar w:fldCharType="separate"/>
+                      </w:r>
+                      <w:r>
+                        <w:t>5</w:t>
+                      </w:r>
+                      <w:r>
+                        <w:fldChar w:fldCharType="end"/>
+                      </w:r>
+                      <w:r>
+                        <w:t>. ábra - Ant build.xml példa</w:t>
+                      </w:r>
+                    </w:p>
+                  </w:txbxContent>
+                </v:textbox>
+                <w10:wrap type="topAndBottom"/>
+              </v:shape>
+            </w:pict>
+          </mc:Fallback>
+        </mc:AlternateContent>
+      </w:r>
       <w:r>
         <w:rPr>
           <w:noProof/>
@@ -2223,7 +2804,7 @@
                     <pic:cNvPicPr/>
                   </pic:nvPicPr>
                   <pic:blipFill>
-                    <a:blip r:embed="rId10">
+                    <a:blip r:embed="rId12">
                       <a:extLst>
                         <a:ext uri="{28A0092B-C50C-407E-A947-70E740481C1C}">
                           <a14:useLocalDpi xmlns:a14="http://schemas.microsoft.com/office/drawing/2010/main" val="0"/>
@@ -2258,31 +2839,7 @@
     </w:p>
     <w:p>
       <w:r>
-        <w:t xml:space="preserve">Az </w:t>
-      </w:r>
-      <w:proofErr w:type="spellStart"/>
-      <w:r>
-        <w:t>Ant</w:t>
-      </w:r>
-      <w:proofErr w:type="spellEnd"/>
-      <w:r>
-        <w:t xml:space="preserve"> Java alapokon nyugszik és támogatja az új feladatok definiálását, így a fejlesztők könnyűszerrel létrehozhatják saját </w:t>
-      </w:r>
-      <w:proofErr w:type="spellStart"/>
-      <w:r>
-        <w:t>Ant</w:t>
-      </w:r>
-      <w:proofErr w:type="spellEnd"/>
-      <w:r>
-        <w:t xml:space="preserve"> könyvtáraikat („</w:t>
-      </w:r>
-      <w:proofErr w:type="spellStart"/>
-      <w:r>
-        <w:t>antlib</w:t>
-      </w:r>
-      <w:proofErr w:type="spellEnd"/>
-      <w:r>
-        <w:t xml:space="preserve">”), melyekkel különböző célokat és típusokat definiálhatnak, illetve alkalmazhatnak számos nyílt forráskódú </w:t>
+        <w:t xml:space="preserve">Az Ant Java alapokon nyugszik és támogatja az új feladatok definiálását, így a fejlesztők könnyűszerrel létrehozhatják saját Ant könyvtáraikat („antlib”), melyekkel különböző célokat és típusokat definiálhatnak, illetve alkalmazhatnak számos nyílt forráskódú </w:t>
       </w:r>
       <w:r>
         <w:t>könyvtárat is.</w:t>
@@ -2300,13 +2857,135 @@
       </w:r>
     </w:p>
     <w:p>
+      <w:r>
+        <w:rPr>
+          <w:noProof/>
+        </w:rPr>
+        <w:lastRenderedPageBreak/>
+        <mc:AlternateContent>
+          <mc:Choice Requires="wps">
+            <w:drawing>
+              <wp:anchor distT="0" distB="0" distL="114300" distR="114300" simplePos="0" relativeHeight="251677696" behindDoc="0" locked="0" layoutInCell="1" allowOverlap="1" wp14:anchorId="79FE7233" wp14:editId="31701972">
+                <wp:simplePos x="0" y="0"/>
+                <wp:positionH relativeFrom="margin">
+                  <wp:align>center</wp:align>
+                </wp:positionH>
+                <wp:positionV relativeFrom="paragraph">
+                  <wp:posOffset>3032480</wp:posOffset>
+                </wp:positionV>
+                <wp:extent cx="5334635" cy="635"/>
+                <wp:effectExtent l="0" t="0" r="0" b="2540"/>
+                <wp:wrapTopAndBottom/>
+                <wp:docPr id="13" name="Text Box 13"/>
+                <wp:cNvGraphicFramePr/>
+                <a:graphic xmlns:a="http://schemas.openxmlformats.org/drawingml/2006/main">
+                  <a:graphicData uri="http://schemas.microsoft.com/office/word/2010/wordprocessingShape">
+                    <wps:wsp>
+                      <wps:cNvSpPr txBox="1"/>
+                      <wps:spPr>
+                        <a:xfrm>
+                          <a:off x="0" y="0"/>
+                          <a:ext cx="5334635" cy="635"/>
+                        </a:xfrm>
+                        <a:prstGeom prst="rect">
+                          <a:avLst/>
+                        </a:prstGeom>
+                        <a:solidFill>
+                          <a:prstClr val="white"/>
+                        </a:solidFill>
+                        <a:ln>
+                          <a:noFill/>
+                        </a:ln>
+                        <a:effectLst/>
+                      </wps:spPr>
+                      <wps:txbx>
+                        <w:txbxContent>
+                          <w:p>
+                            <w:pPr>
+                              <w:pStyle w:val="Caption"/>
+                            </w:pPr>
+                            <w:r>
+                              <w:fldChar w:fldCharType="begin"/>
+                            </w:r>
+                            <w:r>
+                              <w:instrText xml:space="preserve"> SEQ ábra \* ARABIC </w:instrText>
+                            </w:r>
+                            <w:r>
+                              <w:fldChar w:fldCharType="separate"/>
+                            </w:r>
+                            <w:r>
+                              <w:t>6</w:t>
+                            </w:r>
+                            <w:r>
+                              <w:fldChar w:fldCharType="end"/>
+                            </w:r>
+                            <w:r>
+                              <w:t xml:space="preserve">. ábra – Az alkalmazás fordítása során </w:t>
+                            </w:r>
+                            <w:r>
+                              <w:t>megjelenő kimenet</w:t>
+                            </w:r>
+                          </w:p>
+                        </w:txbxContent>
+                      </wps:txbx>
+                      <wps:bodyPr rot="0" spcFirstLastPara="0" vertOverflow="overflow" horzOverflow="overflow" vert="horz" wrap="square" lIns="0" tIns="0" rIns="0" bIns="0" numCol="1" spcCol="0" rtlCol="0" fromWordArt="0" anchor="t" anchorCtr="0" forceAA="0" compatLnSpc="1">
+                        <a:prstTxWarp prst="textNoShape">
+                          <a:avLst/>
+                        </a:prstTxWarp>
+                        <a:spAutoFit/>
+                      </wps:bodyPr>
+                    </wps:wsp>
+                  </a:graphicData>
+                </a:graphic>
+              </wp:anchor>
+            </w:drawing>
+          </mc:Choice>
+          <mc:Fallback>
+            <w:pict>
+              <v:shape w14:anchorId="79FE7233" id="Text Box 13" o:spid="_x0000_s1031" type="#_x0000_t202" style="position:absolute;left:0;text-align:left;margin-left:0;margin-top:238.8pt;width:420.05pt;height:.05pt;z-index:251677696;visibility:visible;mso-wrap-style:square;mso-wrap-distance-left:9pt;mso-wrap-distance-top:0;mso-wrap-distance-right:9pt;mso-wrap-distance-bottom:0;mso-position-horizontal:center;mso-position-horizontal-relative:margin;mso-position-vertical:absolute;mso-position-vertical-relative:text;v-text-anchor:top" o:gfxdata="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" stroked="f">
+                <v:textbox style="mso-fit-shape-to-text:t" inset="0,0,0,0">
+                  <w:txbxContent>
+                    <w:p>
+                      <w:pPr>
+                        <w:pStyle w:val="Caption"/>
+                      </w:pPr>
+                      <w:r>
+                        <w:fldChar w:fldCharType="begin"/>
+                      </w:r>
+                      <w:r>
+                        <w:instrText xml:space="preserve"> SEQ ábra \* ARABIC </w:instrText>
+                      </w:r>
+                      <w:r>
+                        <w:fldChar w:fldCharType="separate"/>
+                      </w:r>
+                      <w:r>
+                        <w:t>6</w:t>
+                      </w:r>
+                      <w:r>
+                        <w:fldChar w:fldCharType="end"/>
+                      </w:r>
+                      <w:r>
+                        <w:t xml:space="preserve">. ábra – Az alkalmazás fordítása során </w:t>
+                      </w:r>
+                      <w:r>
+                        <w:t>megjelenő kimenet</w:t>
+                      </w:r>
+                    </w:p>
+                  </w:txbxContent>
+                </v:textbox>
+                <w10:wrap type="topAndBottom" anchorx="margin"/>
+              </v:shape>
+            </w:pict>
+          </mc:Fallback>
+        </mc:AlternateContent>
+      </w:r>
       <w:r>
         <w:rPr>
           <w:noProof/>
           <w:lang w:eastAsia="hu-HU"/>
         </w:rPr>
         <w:drawing>
-          <wp:anchor distT="36195" distB="36195" distL="114300" distR="114300" simplePos="0" relativeHeight="251663360" behindDoc="0" locked="0" layoutInCell="1" allowOverlap="1" wp14:anchorId="5477CBD8" wp14:editId="12D3F9B5">
+          <wp:anchor distT="36195" distB="36195" distL="114300" distR="114300" simplePos="0" relativeHeight="251663360" behindDoc="0" locked="0" layoutInCell="1" allowOverlap="1" wp14:anchorId="6ADC048E" wp14:editId="15A7BC04">
             <wp:simplePos x="0" y="0"/>
             <wp:positionH relativeFrom="margin">
               <wp:align>center</wp:align>
@@ -2329,7 +3008,7 @@
                     <pic:cNvPicPr/>
                   </pic:nvPicPr>
                   <pic:blipFill>
-                    <a:blip r:embed="rId11">
+                    <a:blip r:embed="rId13">
                       <a:extLst>
                         <a:ext uri="{28A0092B-C50C-407E-A947-70E740481C1C}">
                           <a14:useLocalDpi xmlns:a14="http://schemas.microsoft.com/office/drawing/2010/main" val="0"/>
@@ -2367,94 +3046,159 @@
         <w:pStyle w:val="Heading2"/>
       </w:pPr>
       <w:bookmarkStart w:id="9" w:name="_Toc452224621"/>
-      <w:proofErr w:type="spellStart"/>
-      <w:r>
+      <w:r>
+        <w:t>Freemarker</w:t>
+      </w:r>
+      <w:bookmarkEnd w:id="9"/>
+    </w:p>
+    <w:p>
+      <w:r>
+        <w:t>Alkalmazásom nem tudtam volna megalkotni ilyen áttekinthetően a Freemarker nélkül. Egy sablonosításra alkalmas eszközről („template engine”) van szó, amit szintén az Apache fejleszt és Javaban íródott. Ez egy olyan Java csomag, mely szöveges kimenetet (például konfigurációs fájlokat, forráskódokat, e-maileket, HTML oldalakat, stb.) tud</w:t>
+      </w:r>
+      <w:r>
+        <w:t xml:space="preserve"> generálni</w:t>
+      </w:r>
+      <w:r>
+        <w:t xml:space="preserve"> egy sablonból és a hozzá tartozó</w:t>
+      </w:r>
+      <w:r>
+        <w:t xml:space="preserve"> paraméterekből. </w:t>
+      </w:r>
+      <w:r>
+        <w:t xml:space="preserve">A sablonokat egy speciális, de egyszerű programozási nyelven kell megírni, ami az FTL (FreeMarker </w:t>
+      </w:r>
+      <w:r>
+        <w:t xml:space="preserve">Template Language). </w:t>
+      </w:r>
+      <w:r>
+        <w:t>Ez nem teljesen programozási nyelv, mint például a PHP, inkább egy leírónyelvhez lehetne hasonlítani.</w:t>
+      </w:r>
+    </w:p>
+    <w:p>
+      <w:r>
+        <w:t xml:space="preserve">Programozás során a megjelenítendő adatot mindig elő kell készíteni. Le kell kérdezni az adatbázisból, üzleti számításokon kell keresztül vezetni, mielőtt át tudnánk adni a sablonnak, ami megjeleníti a már előkészített adatot. </w:t>
+      </w:r>
+      <w:r>
+        <w:t xml:space="preserve">A sablonon belül a fókusz az adat prezentálására, megjelenítésére irányul. </w:t>
+      </w:r>
+    </w:p>
+    <w:p>
+      <w:r>
+        <w:rPr>
+          <w:noProof/>
+        </w:rPr>
         <w:lastRenderedPageBreak/>
-        <w:t>Freemarker</w:t>
-      </w:r>
-      <w:bookmarkEnd w:id="9"/>
-      <w:proofErr w:type="spellEnd"/>
-    </w:p>
-    <w:p>
-      <w:r>
-        <w:t xml:space="preserve">Alkalmazásom nem tudtam volna megalkotni ilyen áttekinthetően a </w:t>
-      </w:r>
-      <w:proofErr w:type="spellStart"/>
-      <w:r>
-        <w:t>Freemarker</w:t>
-      </w:r>
-      <w:proofErr w:type="spellEnd"/>
-      <w:r>
-        <w:t xml:space="preserve"> nélkül. Egy sablonosításra alkalmas eszközről („template </w:t>
-      </w:r>
-      <w:proofErr w:type="spellStart"/>
-      <w:r>
-        <w:t>engine</w:t>
-      </w:r>
-      <w:proofErr w:type="spellEnd"/>
-      <w:r>
-        <w:t xml:space="preserve">”) van szó, amit szintén az </w:t>
-      </w:r>
-      <w:proofErr w:type="spellStart"/>
-      <w:r>
-        <w:t>Apache</w:t>
-      </w:r>
-      <w:proofErr w:type="spellEnd"/>
-      <w:r>
-        <w:t xml:space="preserve"> fejleszt és </w:t>
-      </w:r>
-      <w:proofErr w:type="spellStart"/>
-      <w:r>
-        <w:t>Javaban</w:t>
-      </w:r>
-      <w:proofErr w:type="spellEnd"/>
-      <w:r>
-        <w:t xml:space="preserve"> íródott. Ez egy olyan Java csomag, mely szöveges kimenetet (például konfigurációs fájlokat, forráskódokat, e-maileket, HTML oldalakat, stb.) tud</w:t>
-      </w:r>
-      <w:r>
-        <w:t xml:space="preserve"> generálni</w:t>
-      </w:r>
-      <w:r>
-        <w:t xml:space="preserve"> egy sablonból és a hozzá tartozó</w:t>
-      </w:r>
-      <w:r>
-        <w:t xml:space="preserve"> paraméterekből. </w:t>
-      </w:r>
-      <w:r>
-        <w:t>A sablonokat egy speciális, de egyszerű programozási nyelven kell megírni, ami az FTL (</w:t>
-      </w:r>
-      <w:proofErr w:type="spellStart"/>
-      <w:r>
-        <w:t>FreeMarker</w:t>
-      </w:r>
-      <w:proofErr w:type="spellEnd"/>
-      <w:r>
-        <w:t xml:space="preserve"> </w:t>
-      </w:r>
-      <w:r>
-        <w:t xml:space="preserve">Template </w:t>
-      </w:r>
-      <w:proofErr w:type="spellStart"/>
-      <w:r>
-        <w:t>Language</w:t>
-      </w:r>
-      <w:proofErr w:type="spellEnd"/>
-      <w:r>
-        <w:t xml:space="preserve">). </w:t>
-      </w:r>
-      <w:r>
-        <w:t>Ez nem teljesen programozási nyelv, mint például a PHP, inkább egy leírónyelvhez lehetne hasonlítani.</w:t>
-      </w:r>
-    </w:p>
-    <w:p>
-      <w:r>
-        <w:t xml:space="preserve">Programozás során a megjelenítendő adatot mindig elő kell készíteni. Le kell kérdezni az adatbázisból, üzleti számításokon kell keresztül vezetni, mielőtt át tudnánk adni a sablonnak, ami megjeleníti a már előkészített adatot. </w:t>
-      </w:r>
-      <w:r>
-        <w:t xml:space="preserve">A sablonon belül a fókusz az adat prezentálására, megjelenítésére irányul. </w:t>
-      </w:r>
-    </w:p>
-    <w:p>
+        <mc:AlternateContent>
+          <mc:Choice Requires="wps">
+            <w:drawing>
+              <wp:anchor distT="0" distB="0" distL="114300" distR="114300" simplePos="0" relativeHeight="251679744" behindDoc="0" locked="0" layoutInCell="1" allowOverlap="1" wp14:anchorId="7C70BBB3" wp14:editId="0BDDB891">
+                <wp:simplePos x="0" y="0"/>
+                <wp:positionH relativeFrom="column">
+                  <wp:posOffset>808355</wp:posOffset>
+                </wp:positionH>
+                <wp:positionV relativeFrom="paragraph">
+                  <wp:posOffset>1770380</wp:posOffset>
+                </wp:positionV>
+                <wp:extent cx="4143375" cy="635"/>
+                <wp:effectExtent l="0" t="0" r="0" b="0"/>
+                <wp:wrapTopAndBottom/>
+                <wp:docPr id="14" name="Text Box 14"/>
+                <wp:cNvGraphicFramePr/>
+                <a:graphic xmlns:a="http://schemas.openxmlformats.org/drawingml/2006/main">
+                  <a:graphicData uri="http://schemas.microsoft.com/office/word/2010/wordprocessingShape">
+                    <wps:wsp>
+                      <wps:cNvSpPr txBox="1"/>
+                      <wps:spPr>
+                        <a:xfrm>
+                          <a:off x="0" y="0"/>
+                          <a:ext cx="4143375" cy="635"/>
+                        </a:xfrm>
+                        <a:prstGeom prst="rect">
+                          <a:avLst/>
+                        </a:prstGeom>
+                        <a:solidFill>
+                          <a:prstClr val="white"/>
+                        </a:solidFill>
+                        <a:ln>
+                          <a:noFill/>
+                        </a:ln>
+                        <a:effectLst/>
+                      </wps:spPr>
+                      <wps:txbx>
+                        <w:txbxContent>
+                          <w:p>
+                            <w:pPr>
+                              <w:pStyle w:val="Caption"/>
+                            </w:pPr>
+                            <w:r>
+                              <w:fldChar w:fldCharType="begin"/>
+                            </w:r>
+                            <w:r>
+                              <w:instrText xml:space="preserve"> SEQ ábra \* ARABIC </w:instrText>
+                            </w:r>
+                            <w:r>
+                              <w:fldChar w:fldCharType="separate"/>
+                            </w:r>
+                            <w:r>
+                              <w:t>7</w:t>
+                            </w:r>
+                            <w:r>
+                              <w:fldChar w:fldCharType="end"/>
+                            </w:r>
+                            <w:r>
+                              <w:t>. ábra – Sémásítás Freemarkerrel</w:t>
+                            </w:r>
+                          </w:p>
+                        </w:txbxContent>
+                      </wps:txbx>
+                      <wps:bodyPr rot="0" spcFirstLastPara="0" vertOverflow="overflow" horzOverflow="overflow" vert="horz" wrap="square" lIns="0" tIns="0" rIns="0" bIns="0" numCol="1" spcCol="0" rtlCol="0" fromWordArt="0" anchor="t" anchorCtr="0" forceAA="0" compatLnSpc="1">
+                        <a:prstTxWarp prst="textNoShape">
+                          <a:avLst/>
+                        </a:prstTxWarp>
+                        <a:spAutoFit/>
+                      </wps:bodyPr>
+                    </wps:wsp>
+                  </a:graphicData>
+                </a:graphic>
+              </wp:anchor>
+            </w:drawing>
+          </mc:Choice>
+          <mc:Fallback>
+            <w:pict>
+              <v:shape w14:anchorId="7C70BBB3" id="Text Box 14" o:spid="_x0000_s1032" type="#_x0000_t202" style="position:absolute;left:0;text-align:left;margin-left:63.65pt;margin-top:139.4pt;width:326.25pt;height:.05pt;z-index:251679744;visibility:visible;mso-wrap-style:square;mso-wrap-distance-left:9pt;mso-wrap-distance-top:0;mso-wrap-distance-right:9pt;mso-wrap-distance-bottom:0;mso-position-horizontal:absolute;mso-position-horizontal-relative:text;mso-position-vertical:absolute;mso-position-vertical-relative:text;v-text-anchor:top" o:gfxdata="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" stroked="f">
+                <v:textbox style="mso-fit-shape-to-text:t" inset="0,0,0,0">
+                  <w:txbxContent>
+                    <w:p>
+                      <w:pPr>
+                        <w:pStyle w:val="Caption"/>
+                      </w:pPr>
+                      <w:r>
+                        <w:fldChar w:fldCharType="begin"/>
+                      </w:r>
+                      <w:r>
+                        <w:instrText xml:space="preserve"> SEQ ábra \* ARABIC </w:instrText>
+                      </w:r>
+                      <w:r>
+                        <w:fldChar w:fldCharType="separate"/>
+                      </w:r>
+                      <w:r>
+                        <w:t>7</w:t>
+                      </w:r>
+                      <w:r>
+                        <w:fldChar w:fldCharType="end"/>
+                      </w:r>
+                      <w:r>
+                        <w:t>. ábra – Sémásítás Freemarkerrel</w:t>
+                      </w:r>
+                    </w:p>
+                  </w:txbxContent>
+                </v:textbox>
+                <w10:wrap type="topAndBottom"/>
+              </v:shape>
+            </w:pict>
+          </mc:Fallback>
+        </mc:AlternateContent>
+      </w:r>
       <w:r>
         <w:rPr>
           <w:noProof/>
@@ -2484,7 +3228,7 @@
                     <pic:cNvPicPr/>
                   </pic:nvPicPr>
                   <pic:blipFill>
-                    <a:blip r:embed="rId12">
+                    <a:blip r:embed="rId14">
                       <a:extLst>
                         <a:ext uri="{28A0092B-C50C-407E-A947-70E740481C1C}">
                           <a14:useLocalDpi xmlns:a14="http://schemas.microsoft.com/office/drawing/2010/main" val="0"/>
@@ -2519,15 +3263,7 @@
     </w:p>
     <w:p>
       <w:r>
-        <w:t xml:space="preserve">Habár a </w:t>
-      </w:r>
-      <w:proofErr w:type="spellStart"/>
-      <w:r>
-        <w:t>Freemarker</w:t>
-      </w:r>
-      <w:proofErr w:type="spellEnd"/>
-      <w:r>
-        <w:t xml:space="preserve"> eredetileg HTML alapú weboldalak generálásához lett kitalálva, nem korlátozódik le erre a témakörre, sőt egyáltalán semmilyen webes témára. </w:t>
+        <w:t xml:space="preserve">Habár a Freemarker eredetileg HTML alapú weboldalak generálásához lett kitalálva, nem korlátozódik le erre a témakörre, sőt egyáltalán semmilyen webes témára. </w:t>
       </w:r>
       <w:r>
         <w:t>Internetet nem használó applikációkhoz is használható.</w:t>
@@ -2548,15 +3284,7 @@
         </w:numPr>
       </w:pPr>
       <w:r>
-        <w:t xml:space="preserve">sokoldalúsága mellett </w:t>
-      </w:r>
-      <w:proofErr w:type="spellStart"/>
-      <w:r>
-        <w:t>lightweight</w:t>
-      </w:r>
-      <w:proofErr w:type="spellEnd"/>
-      <w:r>
-        <w:t xml:space="preserve"> program: nem igényel plusz szoftvert, jól konfigurálható, bárhonnan be tudja tölteni a sablonokat és bármilyen szöveges formátumot elő tud állítani</w:t>
+        <w:t>sokoldalúsága mellett lightweight program: nem igényel plusz szoftvert, jól konfigurálható, bárhonnan be tudja tölteni a sablonokat és bármilyen szöveges formátumot elő tud állítani</w:t>
       </w:r>
     </w:p>
     <w:p>
@@ -2568,15 +3296,7 @@
         </w:numPr>
       </w:pPr>
       <w:r>
-        <w:t xml:space="preserve">beépített függvények: változók definiálása, iteráció, karakterlánc modulálás illetve formázás, aritmetikai műveletek, saját makrók, függvények definiálása, más </w:t>
-      </w:r>
-      <w:proofErr w:type="spellStart"/>
-      <w:r>
-        <w:t>templatek</w:t>
-      </w:r>
-      <w:proofErr w:type="spellEnd"/>
-      <w:r>
-        <w:t xml:space="preserve"> importálása, stb.</w:t>
+        <w:t>beépített függvények: változók definiálása, iteráció, karakterlánc modulálás illetve formázás, aritmetikai műveletek, saját makrók, függvények definiálása, más templatek importálása, stb.</w:t>
       </w:r>
     </w:p>
     <w:p>
@@ -2612,7 +3332,6 @@
         </w:numPr>
       </w:pPr>
       <w:r>
-        <w:lastRenderedPageBreak/>
         <w:t>sokoldalú adatmodellezés: Java objektumok változói fa szerkezetben jelennek meg különböző adapterek segítségével, melyek meghatározzák, hogy pontosan hogy alkalmazza őket a sablon</w:t>
       </w:r>
     </w:p>
@@ -2624,22 +3343,257 @@
       <w:r>
         <w:br w:type="page"/>
       </w:r>
-      <w:bookmarkStart w:id="10" w:name="_GoBack"/>
-      <w:bookmarkEnd w:id="10"/>
     </w:p>
     <w:p>
       <w:pPr>
         <w:pStyle w:val="Heading1"/>
       </w:pPr>
-      <w:bookmarkStart w:id="11" w:name="_Toc452224622"/>
+      <w:bookmarkStart w:id="10" w:name="_Toc452224622"/>
       <w:r>
         <w:lastRenderedPageBreak/>
         <w:t>A séma felépítése</w:t>
       </w:r>
+      <w:bookmarkEnd w:id="10"/>
+    </w:p>
+    <w:p>
+      <w:pPr>
+        <w:pStyle w:val="Heading2"/>
+      </w:pPr>
+      <w:r>
+        <w:t>A konfigurációs fájl</w:t>
+      </w:r>
+    </w:p>
+    <w:p>
+      <w:r>
+        <w:t xml:space="preserve">Az egyik legfőbb cél a tervezésben az volt, hogy minden információ megtalálható legyen a leíró fájlban, kezdve a </w:t>
+      </w:r>
+      <w:r>
+        <w:t>gyártó nevétől és elérhetőségeitől, a projekt általános információn át, az egyes kontaktokon keresztül egészen a program moduljaiig és a vizualizációs leírásáig. Bár nem volt feladatom utóbbi megvalósítása,</w:t>
+      </w:r>
+      <w:r>
+        <w:t xml:space="preserve"> </w:t>
+      </w:r>
+      <w:r>
+        <w:t>egy, a konzulensemtől kapott példából beillesztettem a megjelenítéshez szükséges információkat a megfelelő helyekre, hogy teljes leg</w:t>
+      </w:r>
+      <w:r>
+        <w:t>yen az XML</w:t>
+      </w:r>
+      <w:r>
+        <w:t>em.</w:t>
+      </w:r>
+      <w:r>
+        <w:t xml:space="preserve"> </w:t>
+      </w:r>
+      <w:r>
+        <w:t>A gyártó és a fejlesztők elérhetőségeit nem csak azért volt érdemes feltüntetni, hogy az éles, valós időben futó alkalmazás mellett megtekinthetőek legyenek (amennyiben a PLC és a konfiguráció megengedi ezek kihelyezését)</w:t>
+      </w:r>
+      <w:r>
+        <w:t>, ha szükséges</w:t>
+      </w:r>
+      <w:r>
+        <w:t>, hanem mert a lefordított projektbe is beilleszthetőek, így a fejlesztőkörnyezetbe</w:t>
+      </w:r>
+      <w:r>
+        <w:t>n sem látunk fars információkat</w:t>
+      </w:r>
+      <w:r>
+        <w:t>.</w:t>
+      </w:r>
+    </w:p>
+    <w:p>
+      <w:r>
+        <w:rPr>
+          <w:noProof/>
+        </w:rPr>
+        <mc:AlternateContent>
+          <mc:Choice Requires="wps">
+            <w:drawing>
+              <wp:anchor distT="0" distB="0" distL="114300" distR="114300" simplePos="0" relativeHeight="251684864" behindDoc="0" locked="0" layoutInCell="1" allowOverlap="1" wp14:anchorId="0F2BCB5F" wp14:editId="1E25C060">
+                <wp:simplePos x="0" y="0"/>
+                <wp:positionH relativeFrom="column">
+                  <wp:posOffset>946150</wp:posOffset>
+                </wp:positionH>
+                <wp:positionV relativeFrom="paragraph">
+                  <wp:posOffset>2007870</wp:posOffset>
+                </wp:positionV>
+                <wp:extent cx="3865880" cy="635"/>
+                <wp:effectExtent l="0" t="0" r="0" b="0"/>
+                <wp:wrapTopAndBottom/>
+                <wp:docPr id="17" name="Text Box 17"/>
+                <wp:cNvGraphicFramePr/>
+                <a:graphic xmlns:a="http://schemas.openxmlformats.org/drawingml/2006/main">
+                  <a:graphicData uri="http://schemas.microsoft.com/office/word/2010/wordprocessingShape">
+                    <wps:wsp>
+                      <wps:cNvSpPr txBox="1"/>
+                      <wps:spPr>
+                        <a:xfrm>
+                          <a:off x="0" y="0"/>
+                          <a:ext cx="3865880" cy="635"/>
+                        </a:xfrm>
+                        <a:prstGeom prst="rect">
+                          <a:avLst/>
+                        </a:prstGeom>
+                        <a:solidFill>
+                          <a:prstClr val="white"/>
+                        </a:solidFill>
+                        <a:ln>
+                          <a:noFill/>
+                        </a:ln>
+                        <a:effectLst/>
+                      </wps:spPr>
+                      <wps:txbx>
+                        <w:txbxContent>
+                          <w:p>
+                            <w:pPr>
+                              <w:pStyle w:val="Caption"/>
+                            </w:pPr>
+                            <w:r>
+                              <w:fldChar w:fldCharType="begin"/>
+                            </w:r>
+                            <w:r>
+                              <w:instrText xml:space="preserve"> SEQ ábra \* ARABIC </w:instrText>
+                            </w:r>
+                            <w:r>
+                              <w:fldChar w:fldCharType="separate"/>
+                            </w:r>
+                            <w:r>
+                              <w:t>8</w:t>
+                            </w:r>
+                            <w:r>
+                              <w:fldChar w:fldCharType="end"/>
+                            </w:r>
+                            <w:r>
+                              <w:t>. ábra</w:t>
+                            </w:r>
+                            <w:r>
+                              <w:br/>
+                              <w:t>FESTO Software Tools-hoz elkészített projekt infomációi</w:t>
+                            </w:r>
+                          </w:p>
+                        </w:txbxContent>
+                      </wps:txbx>
+                      <wps:bodyPr rot="0" spcFirstLastPara="0" vertOverflow="overflow" horzOverflow="overflow" vert="horz" wrap="square" lIns="0" tIns="0" rIns="0" bIns="0" numCol="1" spcCol="0" rtlCol="0" fromWordArt="0" anchor="t" anchorCtr="0" forceAA="0" compatLnSpc="1">
+                        <a:prstTxWarp prst="textNoShape">
+                          <a:avLst/>
+                        </a:prstTxWarp>
+                        <a:spAutoFit/>
+                      </wps:bodyPr>
+                    </wps:wsp>
+                  </a:graphicData>
+                </a:graphic>
+              </wp:anchor>
+            </w:drawing>
+          </mc:Choice>
+          <mc:Fallback>
+            <w:pict>
+              <v:shape w14:anchorId="0F2BCB5F" id="Text Box 17" o:spid="_x0000_s1033" type="#_x0000_t202" style="position:absolute;left:0;text-align:left;margin-left:74.5pt;margin-top:158.1pt;width:304.4pt;height:.05pt;z-index:251684864;visibility:visible;mso-wrap-style:square;mso-wrap-distance-left:9pt;mso-wrap-distance-top:0;mso-wrap-distance-right:9pt;mso-wrap-distance-bottom:0;mso-position-horizontal:absolute;mso-position-horizontal-relative:text;mso-position-vertical:absolute;mso-position-vertical-relative:text;v-text-anchor:top" o:gfxdata="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" stroked="f">
+                <v:textbox style="mso-fit-shape-to-text:t" inset="0,0,0,0">
+                  <w:txbxContent>
+                    <w:p>
+                      <w:pPr>
+                        <w:pStyle w:val="Caption"/>
+                      </w:pPr>
+                      <w:r>
+                        <w:fldChar w:fldCharType="begin"/>
+                      </w:r>
+                      <w:r>
+                        <w:instrText xml:space="preserve"> SEQ ábra \* ARABIC </w:instrText>
+                      </w:r>
+                      <w:r>
+                        <w:fldChar w:fldCharType="separate"/>
+                      </w:r>
+                      <w:r>
+                        <w:t>8</w:t>
+                      </w:r>
+                      <w:r>
+                        <w:fldChar w:fldCharType="end"/>
+                      </w:r>
+                      <w:r>
+                        <w:t>. ábra</w:t>
+                      </w:r>
+                      <w:r>
+                        <w:br/>
+                        <w:t>FESTO Software Tools-hoz elkészített projekt infomációi</w:t>
+                      </w:r>
+                    </w:p>
+                  </w:txbxContent>
+                </v:textbox>
+                <w10:wrap type="topAndBottom"/>
+              </v:shape>
+            </w:pict>
+          </mc:Fallback>
+        </mc:AlternateContent>
+      </w:r>
+      <w:r>
+        <w:rPr>
+          <w:noProof/>
+          <w:lang w:eastAsia="hu-HU"/>
+        </w:rPr>
+        <w:drawing>
+          <wp:anchor distT="36195" distB="36195" distL="114300" distR="114300" simplePos="0" relativeHeight="251682816" behindDoc="0" locked="0" layoutInCell="1" allowOverlap="1" wp14:anchorId="2951D395" wp14:editId="432EB127">
+            <wp:simplePos x="1084521" y="4593265"/>
+            <wp:positionH relativeFrom="column">
+              <wp:align>center</wp:align>
+            </wp:positionH>
+            <wp:positionV relativeFrom="paragraph">
+              <wp:posOffset>0</wp:posOffset>
+            </wp:positionV>
+            <wp:extent cx="3866400" cy="1951200"/>
+            <wp:effectExtent l="0" t="0" r="1270" b="0"/>
+            <wp:wrapTopAndBottom/>
+            <wp:docPr id="16" name="Picture 16"/>
+            <wp:cNvGraphicFramePr>
+              <a:graphicFrameLocks xmlns:a="http://schemas.openxmlformats.org/drawingml/2006/main" noChangeAspect="1"/>
+            </wp:cNvGraphicFramePr>
+            <a:graphic xmlns:a="http://schemas.openxmlformats.org/drawingml/2006/main">
+              <a:graphicData uri="http://schemas.openxmlformats.org/drawingml/2006/picture">
+                <pic:pic xmlns:pic="http://schemas.openxmlformats.org/drawingml/2006/picture">
+                  <pic:nvPicPr>
+                    <pic:cNvPr id="1" name=""/>
+                    <pic:cNvPicPr/>
+                  </pic:nvPicPr>
+                  <pic:blipFill>
+                    <a:blip r:embed="rId15">
+                      <a:extLst>
+                        <a:ext uri="{28A0092B-C50C-407E-A947-70E740481C1C}">
+                          <a14:useLocalDpi xmlns:a14="http://schemas.microsoft.com/office/drawing/2010/main" val="0"/>
+                        </a:ext>
+                      </a:extLst>
+                    </a:blip>
+                    <a:stretch>
+                      <a:fillRect/>
+                    </a:stretch>
+                  </pic:blipFill>
+                  <pic:spPr>
+                    <a:xfrm>
+                      <a:off x="0" y="0"/>
+                      <a:ext cx="3866400" cy="1951200"/>
+                    </a:xfrm>
+                    <a:prstGeom prst="rect">
+                      <a:avLst/>
+                    </a:prstGeom>
+                  </pic:spPr>
+                </pic:pic>
+              </a:graphicData>
+            </a:graphic>
+            <wp14:sizeRelH relativeFrom="margin">
+              <wp14:pctWidth>0</wp14:pctWidth>
+            </wp14:sizeRelH>
+            <wp14:sizeRelV relativeFrom="margin">
+              <wp14:pctHeight>0</wp14:pctHeight>
+            </wp14:sizeRelV>
+          </wp:anchor>
+        </w:drawing>
+      </w:r>
+      <w:r>
+        <w:t xml:space="preserve">Mivel a tervezés kezdetekor PLCOpen sémára volt optimalizálva, így a megvalósított fájl is hasonló nevű elemeket tartalmaz. Ezt természetesen meg lehetett volna változtatni, de konkrét igény és megszabott környezet nélkül nem éreztem szükségesnek a variálást, könnyűszerrel megoldottam, hogy több platformmal is kompatibilis legyen. </w:t>
+      </w:r>
+      <w:bookmarkStart w:id="11" w:name="_GoBack"/>
       <w:bookmarkEnd w:id="11"/>
     </w:p>
     <w:sectPr>
-      <w:footerReference w:type="default" r:id="rId13"/>
+      <w:footerReference w:type="default" r:id="rId16"/>
       <w:pgSz w:w="11906" w:h="16838" w:code="9"/>
       <w:pgMar w:top="1418" w:right="1134" w:bottom="1418" w:left="1701" w:header="709" w:footer="709" w:gutter="0"/>
       <w:cols w:space="708"/>
@@ -2709,7 +3663,7 @@
           <w:rPr>
             <w:noProof/>
           </w:rPr>
-          <w:t>13</w:t>
+          <w:t>14</w:t>
         </w:r>
         <w:r>
           <w:rPr>
@@ -2991,6 +3945,92 @@
     </w:lvl>
   </w:abstractNum>
   <w:abstractNum w:abstractNumId="2">
+    <w:nsid w:val="0CE55D70"/>
+    <w:multiLevelType w:val="hybridMultilevel"/>
+    <w:tmpl w:val="DBC48884"/>
+    <w:lvl w:ilvl="0" w:tplc="040E000F">
+      <w:start w:val="1"/>
+      <w:numFmt w:val="decimal"/>
+      <w:lvlText w:val="%1."/>
+      <w:lvlJc w:val="left"/>
+      <w:pPr>
+        <w:ind w:left="720" w:hanging="360"/>
+      </w:pPr>
+    </w:lvl>
+    <w:lvl w:ilvl="1" w:tplc="040E0019" w:tentative="1">
+      <w:start w:val="1"/>
+      <w:numFmt w:val="lowerLetter"/>
+      <w:lvlText w:val="%2."/>
+      <w:lvlJc w:val="left"/>
+      <w:pPr>
+        <w:ind w:left="1440" w:hanging="360"/>
+      </w:pPr>
+    </w:lvl>
+    <w:lvl w:ilvl="2" w:tplc="040E001B" w:tentative="1">
+      <w:start w:val="1"/>
+      <w:numFmt w:val="lowerRoman"/>
+      <w:lvlText w:val="%3."/>
+      <w:lvlJc w:val="right"/>
+      <w:pPr>
+        <w:ind w:left="2160" w:hanging="180"/>
+      </w:pPr>
+    </w:lvl>
+    <w:lvl w:ilvl="3" w:tplc="040E000F" w:tentative="1">
+      <w:start w:val="1"/>
+      <w:numFmt w:val="decimal"/>
+      <w:lvlText w:val="%4."/>
+      <w:lvlJc w:val="left"/>
+      <w:pPr>
+        <w:ind w:left="2880" w:hanging="360"/>
+      </w:pPr>
+    </w:lvl>
+    <w:lvl w:ilvl="4" w:tplc="040E0019" w:tentative="1">
+      <w:start w:val="1"/>
+      <w:numFmt w:val="lowerLetter"/>
+      <w:lvlText w:val="%5."/>
+      <w:lvlJc w:val="left"/>
+      <w:pPr>
+        <w:ind w:left="3600" w:hanging="360"/>
+      </w:pPr>
+    </w:lvl>
+    <w:lvl w:ilvl="5" w:tplc="040E001B" w:tentative="1">
+      <w:start w:val="1"/>
+      <w:numFmt w:val="lowerRoman"/>
+      <w:lvlText w:val="%6."/>
+      <w:lvlJc w:val="right"/>
+      <w:pPr>
+        <w:ind w:left="4320" w:hanging="180"/>
+      </w:pPr>
+    </w:lvl>
+    <w:lvl w:ilvl="6" w:tplc="040E000F" w:tentative="1">
+      <w:start w:val="1"/>
+      <w:numFmt w:val="decimal"/>
+      <w:lvlText w:val="%7."/>
+      <w:lvlJc w:val="left"/>
+      <w:pPr>
+        <w:ind w:left="5040" w:hanging="360"/>
+      </w:pPr>
+    </w:lvl>
+    <w:lvl w:ilvl="7" w:tplc="040E0019" w:tentative="1">
+      <w:start w:val="1"/>
+      <w:numFmt w:val="lowerLetter"/>
+      <w:lvlText w:val="%8."/>
+      <w:lvlJc w:val="left"/>
+      <w:pPr>
+        <w:ind w:left="5760" w:hanging="360"/>
+      </w:pPr>
+    </w:lvl>
+    <w:lvl w:ilvl="8" w:tplc="040E001B" w:tentative="1">
+      <w:start w:val="1"/>
+      <w:numFmt w:val="lowerRoman"/>
+      <w:lvlText w:val="%9."/>
+      <w:lvlJc w:val="right"/>
+      <w:pPr>
+        <w:ind w:left="6480" w:hanging="180"/>
+      </w:pPr>
+    </w:lvl>
+  </w:abstractNum>
+  <w:abstractNum w:abstractNumId="3">
     <w:nsid w:val="2FEF2826"/>
     <w:multiLevelType w:val="hybridMultilevel"/>
     <w:tmpl w:val="CEA08F9C"/>
@@ -3103,7 +4143,120 @@
       </w:rPr>
     </w:lvl>
   </w:abstractNum>
-  <w:abstractNum w:abstractNumId="3">
+  <w:abstractNum w:abstractNumId="4">
+    <w:nsid w:val="39221810"/>
+    <w:multiLevelType w:val="hybridMultilevel"/>
+    <w:tmpl w:val="8C925DC8"/>
+    <w:lvl w:ilvl="0" w:tplc="040E0001">
+      <w:start w:val="1"/>
+      <w:numFmt w:val="bullet"/>
+      <w:lvlText w:val=""/>
+      <w:lvlJc w:val="left"/>
+      <w:pPr>
+        <w:ind w:left="776" w:hanging="360"/>
+      </w:pPr>
+      <w:rPr>
+        <w:rFonts w:ascii="Symbol" w:hAnsi="Symbol" w:hint="default"/>
+      </w:rPr>
+    </w:lvl>
+    <w:lvl w:ilvl="1" w:tplc="040E0003" w:tentative="1">
+      <w:start w:val="1"/>
+      <w:numFmt w:val="bullet"/>
+      <w:lvlText w:val="o"/>
+      <w:lvlJc w:val="left"/>
+      <w:pPr>
+        <w:ind w:left="1496" w:hanging="360"/>
+      </w:pPr>
+      <w:rPr>
+        <w:rFonts w:ascii="Courier New" w:hAnsi="Courier New" w:cs="Courier New" w:hint="default"/>
+      </w:rPr>
+    </w:lvl>
+    <w:lvl w:ilvl="2" w:tplc="040E0005" w:tentative="1">
+      <w:start w:val="1"/>
+      <w:numFmt w:val="bullet"/>
+      <w:lvlText w:val=""/>
+      <w:lvlJc w:val="left"/>
+      <w:pPr>
+        <w:ind w:left="2216" w:hanging="360"/>
+      </w:pPr>
+      <w:rPr>
+        <w:rFonts w:ascii="Wingdings" w:hAnsi="Wingdings" w:hint="default"/>
+      </w:rPr>
+    </w:lvl>
+    <w:lvl w:ilvl="3" w:tplc="040E0001" w:tentative="1">
+      <w:start w:val="1"/>
+      <w:numFmt w:val="bullet"/>
+      <w:lvlText w:val=""/>
+      <w:lvlJc w:val="left"/>
+      <w:pPr>
+        <w:ind w:left="2936" w:hanging="360"/>
+      </w:pPr>
+      <w:rPr>
+        <w:rFonts w:ascii="Symbol" w:hAnsi="Symbol" w:hint="default"/>
+      </w:rPr>
+    </w:lvl>
+    <w:lvl w:ilvl="4" w:tplc="040E0003" w:tentative="1">
+      <w:start w:val="1"/>
+      <w:numFmt w:val="bullet"/>
+      <w:lvlText w:val="o"/>
+      <w:lvlJc w:val="left"/>
+      <w:pPr>
+        <w:ind w:left="3656" w:hanging="360"/>
+      </w:pPr>
+      <w:rPr>
+        <w:rFonts w:ascii="Courier New" w:hAnsi="Courier New" w:cs="Courier New" w:hint="default"/>
+      </w:rPr>
+    </w:lvl>
+    <w:lvl w:ilvl="5" w:tplc="040E0005" w:tentative="1">
+      <w:start w:val="1"/>
+      <w:numFmt w:val="bullet"/>
+      <w:lvlText w:val=""/>
+      <w:lvlJc w:val="left"/>
+      <w:pPr>
+        <w:ind w:left="4376" w:hanging="360"/>
+      </w:pPr>
+      <w:rPr>
+        <w:rFonts w:ascii="Wingdings" w:hAnsi="Wingdings" w:hint="default"/>
+      </w:rPr>
+    </w:lvl>
+    <w:lvl w:ilvl="6" w:tplc="040E0001" w:tentative="1">
+      <w:start w:val="1"/>
+      <w:numFmt w:val="bullet"/>
+      <w:lvlText w:val=""/>
+      <w:lvlJc w:val="left"/>
+      <w:pPr>
+        <w:ind w:left="5096" w:hanging="360"/>
+      </w:pPr>
+      <w:rPr>
+        <w:rFonts w:ascii="Symbol" w:hAnsi="Symbol" w:hint="default"/>
+      </w:rPr>
+    </w:lvl>
+    <w:lvl w:ilvl="7" w:tplc="040E0003" w:tentative="1">
+      <w:start w:val="1"/>
+      <w:numFmt w:val="bullet"/>
+      <w:lvlText w:val="o"/>
+      <w:lvlJc w:val="left"/>
+      <w:pPr>
+        <w:ind w:left="5816" w:hanging="360"/>
+      </w:pPr>
+      <w:rPr>
+        <w:rFonts w:ascii="Courier New" w:hAnsi="Courier New" w:cs="Courier New" w:hint="default"/>
+      </w:rPr>
+    </w:lvl>
+    <w:lvl w:ilvl="8" w:tplc="040E0005" w:tentative="1">
+      <w:start w:val="1"/>
+      <w:numFmt w:val="bullet"/>
+      <w:lvlText w:val=""/>
+      <w:lvlJc w:val="left"/>
+      <w:pPr>
+        <w:ind w:left="6536" w:hanging="360"/>
+      </w:pPr>
+      <w:rPr>
+        <w:rFonts w:ascii="Wingdings" w:hAnsi="Wingdings" w:hint="default"/>
+      </w:rPr>
+    </w:lvl>
+  </w:abstractNum>
+  <w:abstractNum w:abstractNumId="5">
     <w:nsid w:val="550D08D3"/>
     <w:multiLevelType w:val="hybridMultilevel"/>
     <w:tmpl w:val="E998E86A"/>
@@ -3192,7 +4345,7 @@
       </w:pPr>
     </w:lvl>
   </w:abstractNum>
-  <w:abstractNum w:abstractNumId="4">
+  <w:abstractNum w:abstractNumId="6">
     <w:nsid w:val="5DB37325"/>
     <w:multiLevelType w:val="hybridMultilevel"/>
     <w:tmpl w:val="1A92D0D6"/>
@@ -3281,7 +4434,120 @@
       </w:pPr>
     </w:lvl>
   </w:abstractNum>
-  <w:abstractNum w:abstractNumId="5">
+  <w:abstractNum w:abstractNumId="7">
+    <w:nsid w:val="5DCD4B08"/>
+    <w:multiLevelType w:val="hybridMultilevel"/>
+    <w:tmpl w:val="5896CF28"/>
+    <w:lvl w:ilvl="0" w:tplc="040E0001">
+      <w:start w:val="1"/>
+      <w:numFmt w:val="bullet"/>
+      <w:lvlText w:val=""/>
+      <w:lvlJc w:val="left"/>
+      <w:pPr>
+        <w:ind w:left="720" w:hanging="360"/>
+      </w:pPr>
+      <w:rPr>
+        <w:rFonts w:ascii="Symbol" w:hAnsi="Symbol" w:hint="default"/>
+      </w:rPr>
+    </w:lvl>
+    <w:lvl w:ilvl="1" w:tplc="040E0003" w:tentative="1">
+      <w:start w:val="1"/>
+      <w:numFmt w:val="bullet"/>
+      <w:lvlText w:val="o"/>
+      <w:lvlJc w:val="left"/>
+      <w:pPr>
+        <w:ind w:left="1440" w:hanging="360"/>
+      </w:pPr>
+      <w:rPr>
+        <w:rFonts w:ascii="Courier New" w:hAnsi="Courier New" w:cs="Courier New" w:hint="default"/>
+      </w:rPr>
+    </w:lvl>
+    <w:lvl w:ilvl="2" w:tplc="040E0005" w:tentative="1">
+      <w:start w:val="1"/>
+      <w:numFmt w:val="bullet"/>
+      <w:lvlText w:val=""/>
+      <w:lvlJc w:val="left"/>
+      <w:pPr>
+        <w:ind w:left="2160" w:hanging="360"/>
+      </w:pPr>
+      <w:rPr>
+        <w:rFonts w:ascii="Wingdings" w:hAnsi="Wingdings" w:hint="default"/>
+      </w:rPr>
+    </w:lvl>
+    <w:lvl w:ilvl="3" w:tplc="040E0001" w:tentative="1">
+      <w:start w:val="1"/>
+      <w:numFmt w:val="bullet"/>
+      <w:lvlText w:val=""/>
+      <w:lvlJc w:val="left"/>
+      <w:pPr>
+        <w:ind w:left="2880" w:hanging="360"/>
+      </w:pPr>
+      <w:rPr>
+        <w:rFonts w:ascii="Symbol" w:hAnsi="Symbol" w:hint="default"/>
+      </w:rPr>
+    </w:lvl>
+    <w:lvl w:ilvl="4" w:tplc="040E0003" w:tentative="1">
+      <w:start w:val="1"/>
+      <w:numFmt w:val="bullet"/>
+      <w:lvlText w:val="o"/>
+      <w:lvlJc w:val="left"/>
+      <w:pPr>
+        <w:ind w:left="3600" w:hanging="360"/>
+      </w:pPr>
+      <w:rPr>
+        <w:rFonts w:ascii="Courier New" w:hAnsi="Courier New" w:cs="Courier New" w:hint="default"/>
+      </w:rPr>
+    </w:lvl>
+    <w:lvl w:ilvl="5" w:tplc="040E0005" w:tentative="1">
+      <w:start w:val="1"/>
+      <w:numFmt w:val="bullet"/>
+      <w:lvlText w:val=""/>
+      <w:lvlJc w:val="left"/>
+      <w:pPr>
+        <w:ind w:left="4320" w:hanging="360"/>
+      </w:pPr>
+      <w:rPr>
+        <w:rFonts w:ascii="Wingdings" w:hAnsi="Wingdings" w:hint="default"/>
+      </w:rPr>
+    </w:lvl>
+    <w:lvl w:ilvl="6" w:tplc="040E0001" w:tentative="1">
+      <w:start w:val="1"/>
+      <w:numFmt w:val="bullet"/>
+      <w:lvlText w:val=""/>
+      <w:lvlJc w:val="left"/>
+      <w:pPr>
+        <w:ind w:left="5040" w:hanging="360"/>
+      </w:pPr>
+      <w:rPr>
+        <w:rFonts w:ascii="Symbol" w:hAnsi="Symbol" w:hint="default"/>
+      </w:rPr>
+    </w:lvl>
+    <w:lvl w:ilvl="7" w:tplc="040E0003" w:tentative="1">
+      <w:start w:val="1"/>
+      <w:numFmt w:val="bullet"/>
+      <w:lvlText w:val="o"/>
+      <w:lvlJc w:val="left"/>
+      <w:pPr>
+        <w:ind w:left="5760" w:hanging="360"/>
+      </w:pPr>
+      <w:rPr>
+        <w:rFonts w:ascii="Courier New" w:hAnsi="Courier New" w:cs="Courier New" w:hint="default"/>
+      </w:rPr>
+    </w:lvl>
+    <w:lvl w:ilvl="8" w:tplc="040E0005" w:tentative="1">
+      <w:start w:val="1"/>
+      <w:numFmt w:val="bullet"/>
+      <w:lvlText w:val=""/>
+      <w:lvlJc w:val="left"/>
+      <w:pPr>
+        <w:ind w:left="6480" w:hanging="360"/>
+      </w:pPr>
+      <w:rPr>
+        <w:rFonts w:ascii="Wingdings" w:hAnsi="Wingdings" w:hint="default"/>
+      </w:rPr>
+    </w:lvl>
+  </w:abstractNum>
+  <w:abstractNum w:abstractNumId="8">
     <w:nsid w:val="66580985"/>
     <w:multiLevelType w:val="hybridMultilevel"/>
     <w:tmpl w:val="683C2024"/>
@@ -3370,7 +4636,7 @@
       </w:pPr>
     </w:lvl>
   </w:abstractNum>
-  <w:abstractNum w:abstractNumId="6">
+  <w:abstractNum w:abstractNumId="9">
     <w:nsid w:val="790B6FB7"/>
     <w:multiLevelType w:val="hybridMultilevel"/>
     <w:tmpl w:val="3854586E"/>
@@ -3460,25 +4726,34 @@
     </w:lvl>
   </w:abstractNum>
   <w:num w:numId="1">
-    <w:abstractNumId w:val="6"/>
+    <w:abstractNumId w:val="9"/>
   </w:num>
   <w:num w:numId="2">
     <w:abstractNumId w:val="0"/>
   </w:num>
   <w:num w:numId="3">
-    <w:abstractNumId w:val="3"/>
+    <w:abstractNumId w:val="5"/>
   </w:num>
   <w:num w:numId="4">
-    <w:abstractNumId w:val="4"/>
+    <w:abstractNumId w:val="6"/>
   </w:num>
   <w:num w:numId="5">
-    <w:abstractNumId w:val="5"/>
+    <w:abstractNumId w:val="8"/>
   </w:num>
   <w:num w:numId="6">
-    <w:abstractNumId w:val="2"/>
+    <w:abstractNumId w:val="3"/>
   </w:num>
   <w:num w:numId="7">
     <w:abstractNumId w:val="1"/>
+  </w:num>
+  <w:num w:numId="8">
+    <w:abstractNumId w:val="4"/>
+  </w:num>
+  <w:num w:numId="9">
+    <w:abstractNumId w:val="7"/>
+  </w:num>
+  <w:num w:numId="10">
+    <w:abstractNumId w:val="2"/>
   </w:num>
 </w:numbering>
 </file>
@@ -3505,7 +4780,7 @@
     <w:lsdException w:name="heading 1" w:uiPriority="9" w:qFormat="1"/>
     <w:lsdException w:name="heading 2" w:semiHidden="1" w:uiPriority="9" w:unhideWhenUsed="1" w:qFormat="1"/>
     <w:lsdException w:name="heading 3" w:semiHidden="1" w:uiPriority="9" w:unhideWhenUsed="1" w:qFormat="1"/>
-    <w:lsdException w:name="heading 4" w:semiHidden="1" w:uiPriority="9" w:unhideWhenUsed="1" w:qFormat="1"/>
+    <w:lsdException w:name="heading 4" w:semiHidden="1" w:uiPriority="9" w:unhideWhenUsed="1"/>
     <w:lsdException w:name="heading 5" w:semiHidden="1" w:uiPriority="9" w:unhideWhenUsed="1" w:qFormat="1"/>
     <w:lsdException w:name="heading 6" w:semiHidden="1" w:uiPriority="9" w:unhideWhenUsed="1" w:qFormat="1"/>
     <w:lsdException w:name="heading 7" w:semiHidden="1" w:uiPriority="9" w:unhideWhenUsed="1" w:qFormat="1"/>
@@ -3563,7 +4838,7 @@
     <w:lsdException w:name="List Number 3" w:semiHidden="1" w:unhideWhenUsed="1"/>
     <w:lsdException w:name="List Number 4" w:semiHidden="1" w:unhideWhenUsed="1"/>
     <w:lsdException w:name="List Number 5" w:semiHidden="1" w:unhideWhenUsed="1"/>
-    <w:lsdException w:name="Title" w:uiPriority="10" w:qFormat="1"/>
+    <w:lsdException w:name="Title" w:uiPriority="10"/>
     <w:lsdException w:name="Closing" w:semiHidden="1" w:unhideWhenUsed="1"/>
     <w:lsdException w:name="Signature" w:semiHidden="1" w:unhideWhenUsed="1"/>
     <w:lsdException w:name="Default Paragraph Font" w:semiHidden="1" w:uiPriority="1" w:unhideWhenUsed="1"/>
@@ -3575,7 +4850,7 @@
     <w:lsdException w:name="List Continue 4" w:semiHidden="1" w:unhideWhenUsed="1"/>
     <w:lsdException w:name="List Continue 5" w:semiHidden="1" w:unhideWhenUsed="1"/>
     <w:lsdException w:name="Message Header" w:semiHidden="1" w:unhideWhenUsed="1"/>
-    <w:lsdException w:name="Subtitle" w:uiPriority="11" w:qFormat="1"/>
+    <w:lsdException w:name="Subtitle" w:uiPriority="11"/>
     <w:lsdException w:name="Salutation" w:semiHidden="1" w:unhideWhenUsed="1"/>
     <w:lsdException w:name="Date" w:semiHidden="1" w:unhideWhenUsed="1"/>
     <w:lsdException w:name="Body Text First Indent" w:semiHidden="1" w:unhideWhenUsed="1"/>
@@ -3588,8 +4863,8 @@
     <w:lsdException w:name="Block Text" w:semiHidden="1" w:unhideWhenUsed="1"/>
     <w:lsdException w:name="Hyperlink" w:semiHidden="1" w:unhideWhenUsed="1"/>
     <w:lsdException w:name="FollowedHyperlink" w:semiHidden="1" w:unhideWhenUsed="1"/>
-    <w:lsdException w:name="Strong" w:uiPriority="22" w:qFormat="1"/>
-    <w:lsdException w:name="Emphasis" w:uiPriority="20" w:qFormat="1"/>
+    <w:lsdException w:name="Strong" w:uiPriority="22"/>
+    <w:lsdException w:name="Emphasis" w:uiPriority="20"/>
     <w:lsdException w:name="Document Map" w:semiHidden="1" w:unhideWhenUsed="1"/>
     <w:lsdException w:name="Plain Text" w:semiHidden="1" w:unhideWhenUsed="1"/>
     <w:lsdException w:name="E-mail Signature" w:semiHidden="1" w:unhideWhenUsed="1"/>
@@ -3681,8 +4956,8 @@
     <w:lsdException w:name="Medium List 1 Accent 1" w:uiPriority="65"/>
     <w:lsdException w:name="Revision" w:semiHidden="1"/>
     <w:lsdException w:name="List Paragraph" w:uiPriority="34" w:qFormat="1"/>
-    <w:lsdException w:name="Quote" w:uiPriority="29" w:qFormat="1"/>
-    <w:lsdException w:name="Intense Quote" w:uiPriority="30" w:qFormat="1"/>
+    <w:lsdException w:name="Quote" w:uiPriority="29"/>
+    <w:lsdException w:name="Intense Quote" w:uiPriority="30"/>
     <w:lsdException w:name="Medium List 2 Accent 1" w:uiPriority="66"/>
     <w:lsdException w:name="Medium Grid 1 Accent 1" w:uiPriority="67"/>
     <w:lsdException w:name="Medium Grid 2 Accent 1" w:uiPriority="68"/>
@@ -3761,13 +5036,13 @@
     <w:lsdException w:name="Colorful Shading Accent 6" w:uiPriority="71"/>
     <w:lsdException w:name="Colorful List Accent 6" w:uiPriority="72"/>
     <w:lsdException w:name="Colorful Grid Accent 6" w:uiPriority="73"/>
-    <w:lsdException w:name="Subtle Emphasis" w:uiPriority="19" w:qFormat="1"/>
-    <w:lsdException w:name="Intense Emphasis" w:uiPriority="21" w:qFormat="1"/>
-    <w:lsdException w:name="Subtle Reference" w:uiPriority="31" w:qFormat="1"/>
-    <w:lsdException w:name="Intense Reference" w:uiPriority="32" w:qFormat="1"/>
-    <w:lsdException w:name="Book Title" w:uiPriority="33" w:qFormat="1"/>
+    <w:lsdException w:name="Subtle Emphasis" w:uiPriority="19"/>
+    <w:lsdException w:name="Intense Emphasis" w:uiPriority="21"/>
+    <w:lsdException w:name="Subtle Reference" w:uiPriority="31"/>
+    <w:lsdException w:name="Intense Reference" w:uiPriority="32"/>
+    <w:lsdException w:name="Book Title" w:uiPriority="33"/>
     <w:lsdException w:name="Bibliography" w:semiHidden="1" w:uiPriority="37" w:unhideWhenUsed="1"/>
-    <w:lsdException w:name="TOC Heading" w:semiHidden="1" w:uiPriority="39" w:unhideWhenUsed="1" w:qFormat="1"/>
+    <w:lsdException w:name="TOC Heading" w:semiHidden="1" w:uiPriority="39" w:unhideWhenUsed="1"/>
     <w:lsdException w:name="Plain Table 1" w:uiPriority="41"/>
     <w:lsdException w:name="Plain Table 2" w:uiPriority="42"/>
     <w:lsdException w:name="Plain Table 3" w:uiPriority="43"/>
@@ -3893,14 +5168,13 @@
     <w:link w:val="Heading1Char"/>
     <w:uiPriority w:val="9"/>
     <w:qFormat/>
-    <w:rsid w:val="00C5564C"/>
+    <w:rsid w:val="00E34E3D"/>
     <w:pPr>
       <w:keepNext/>
       <w:keepLines/>
       <w:numPr>
         <w:numId w:val="2"/>
       </w:numPr>
-      <w:spacing w:before="120" w:after="120"/>
       <w:outlineLvl w:val="0"/>
     </w:pPr>
     <w:rPr>
@@ -3918,7 +5192,7 @@
     <w:uiPriority w:val="9"/>
     <w:unhideWhenUsed/>
     <w:qFormat/>
-    <w:rsid w:val="00C5564C"/>
+    <w:rsid w:val="00E34E3D"/>
     <w:pPr>
       <w:keepNext/>
       <w:keepLines/>
@@ -3970,8 +5244,7 @@
     <w:uiPriority w:val="9"/>
     <w:semiHidden/>
     <w:unhideWhenUsed/>
-    <w:qFormat/>
-    <w:rsid w:val="00D76AEB"/>
+    <w:rsid w:val="00E34E3D"/>
     <w:pPr>
       <w:keepNext/>
       <w:keepLines/>
@@ -3979,14 +5252,13 @@
         <w:ilvl w:val="3"/>
         <w:numId w:val="2"/>
       </w:numPr>
-      <w:spacing w:before="40"/>
+      <w:jc w:val="left"/>
       <w:outlineLvl w:val="3"/>
     </w:pPr>
     <w:rPr>
-      <w:rFonts w:asciiTheme="majorHAnsi" w:eastAsiaTheme="majorEastAsia" w:hAnsiTheme="majorHAnsi" w:cstheme="majorBidi"/>
+      <w:rFonts w:eastAsiaTheme="majorEastAsia" w:cstheme="majorBidi"/>
       <w:i/>
       <w:iCs/>
-      <w:color w:val="2E74B5" w:themeColor="accent1" w:themeShade="BF"/>
     </w:rPr>
   </w:style>
   <w:style w:type="paragraph" w:styleId="Heading5">
@@ -4154,7 +5426,7 @@
     <w:basedOn w:val="DefaultParagraphFont"/>
     <w:link w:val="Heading1"/>
     <w:uiPriority w:val="9"/>
-    <w:rsid w:val="00C5564C"/>
+    <w:rsid w:val="00E34E3D"/>
     <w:rPr>
       <w:rFonts w:ascii="Times New Roman" w:eastAsiaTheme="majorEastAsia" w:hAnsi="Times New Roman" w:cstheme="majorBidi"/>
       <w:b/>
@@ -4167,7 +5439,7 @@
     <w:basedOn w:val="DefaultParagraphFont"/>
     <w:link w:val="Heading2"/>
     <w:uiPriority w:val="9"/>
-    <w:rsid w:val="00C5564C"/>
+    <w:rsid w:val="00E34E3D"/>
     <w:rPr>
       <w:rFonts w:ascii="Times New Roman" w:eastAsiaTheme="majorEastAsia" w:hAnsi="Times New Roman" w:cstheme="majorBidi"/>
       <w:color w:val="000000" w:themeColor="text1"/>
@@ -4182,13 +5454,12 @@
     <w:next w:val="Normal"/>
     <w:uiPriority w:val="39"/>
     <w:unhideWhenUsed/>
-    <w:qFormat/>
     <w:rsid w:val="003D24D8"/>
     <w:pPr>
       <w:numPr>
         <w:numId w:val="0"/>
       </w:numPr>
-      <w:spacing w:before="240" w:after="0" w:line="259" w:lineRule="auto"/>
+      <w:spacing w:before="240" w:line="259" w:lineRule="auto"/>
       <w:jc w:val="left"/>
       <w:outlineLvl w:val="9"/>
     </w:pPr>
@@ -4359,12 +5630,11 @@
     <w:link w:val="Heading4"/>
     <w:uiPriority w:val="9"/>
     <w:semiHidden/>
-    <w:rsid w:val="00D76AEB"/>
+    <w:rsid w:val="00E34E3D"/>
     <w:rPr>
-      <w:rFonts w:asciiTheme="majorHAnsi" w:eastAsiaTheme="majorEastAsia" w:hAnsiTheme="majorHAnsi" w:cstheme="majorBidi"/>
+      <w:rFonts w:ascii="Times New Roman" w:eastAsiaTheme="majorEastAsia" w:hAnsi="Times New Roman" w:cstheme="majorBidi"/>
       <w:i/>
       <w:iCs/>
-      <w:color w:val="2E74B5" w:themeColor="accent1" w:themeShade="BF"/>
       <w:sz w:val="24"/>
     </w:rPr>
   </w:style>
@@ -4437,6 +5707,25 @@
       <w:color w:val="272727" w:themeColor="text1" w:themeTint="D8"/>
       <w:sz w:val="21"/>
       <w:szCs w:val="21"/>
+    </w:rPr>
+  </w:style>
+  <w:style w:type="paragraph" w:styleId="Caption">
+    <w:name w:val="caption"/>
+    <w:basedOn w:val="Normal"/>
+    <w:next w:val="Normal"/>
+    <w:uiPriority w:val="35"/>
+    <w:unhideWhenUsed/>
+    <w:qFormat/>
+    <w:rsid w:val="006F6E8C"/>
+    <w:pPr>
+      <w:spacing w:before="120" w:after="120" w:line="240" w:lineRule="auto"/>
+      <w:jc w:val="center"/>
+    </w:pPr>
+    <w:rPr>
+      <w:i/>
+      <w:iCs/>
+      <w:noProof/>
+      <w:szCs w:val="18"/>
     </w:rPr>
   </w:style>
 </w:styles>
@@ -4708,7 +5997,7 @@
 </file>
 
 <file path=customXml/itemProps1.xml><?xml version="1.0" encoding="utf-8"?>
-<ds:datastoreItem xmlns:ds="http://schemas.openxmlformats.org/officeDocument/2006/customXml" ds:itemID="{289DB042-6974-4F40-8D03-06D5A8B23E74}">
+<ds:datastoreItem xmlns:ds="http://schemas.openxmlformats.org/officeDocument/2006/customXml" ds:itemID="{00E09E34-0479-4196-97CB-DD8B66A71707}">
   <ds:schemaRefs>
     <ds:schemaRef ds:uri="http://schemas.openxmlformats.org/officeDocument/2006/bibliography"/>
   </ds:schemaRefs>

</xml_diff>